<commit_message>
add doc 5 gtest
</commit_message>
<xml_diff>
--- a/doc/designdoc.docx
+++ b/doc/designdoc.docx
@@ -46,11 +46,11 @@
         <w:tblStyle w:val="a6"/>
         <w:tblW w:w="8296" w:type="dxa"/>
         <w:jc w:val="left"/>
-        <w:tblInd w:w="0" w:type="dxa"/>
+        <w:tblInd w:w="-5" w:type="dxa"/>
         <w:tblBorders/>
         <w:tblCellMar>
           <w:top w:w="0" w:type="dxa"/>
-          <w:left w:w="108" w:type="dxa"/>
+          <w:left w:w="103" w:type="dxa"/>
           <w:bottom w:w="0" w:type="dxa"/>
           <w:right w:w="108" w:type="dxa"/>
         </w:tblCellMar>
@@ -58,8 +58,8 @@
       <w:tblGrid>
         <w:gridCol w:w="988"/>
         <w:gridCol w:w="5102"/>
-        <w:gridCol w:w="1134"/>
-        <w:gridCol w:w="1071"/>
+        <w:gridCol w:w="1133"/>
+        <w:gridCol w:w="1072"/>
       </w:tblGrid>
       <w:tr>
         <w:trPr/>
@@ -69,7 +69,7 @@
             <w:tcBorders/>
             <w:shd w:fill="auto" w:val="clear"/>
             <w:tcMar>
-              <w:left w:w="108" w:type="dxa"/>
+              <w:left w:w="103" w:type="dxa"/>
             </w:tcMar>
           </w:tcPr>
           <w:p>
@@ -96,7 +96,7 @@
             <w:tcBorders/>
             <w:shd w:fill="auto" w:val="clear"/>
             <w:tcMar>
-              <w:left w:w="108" w:type="dxa"/>
+              <w:left w:w="103" w:type="dxa"/>
             </w:tcMar>
           </w:tcPr>
           <w:p>
@@ -119,11 +119,11 @@
         </w:tc>
         <w:tc>
           <w:tcPr>
-            <w:tcW w:w="1134" w:type="dxa"/>
+            <w:tcW w:w="1133" w:type="dxa"/>
             <w:tcBorders/>
             <w:shd w:fill="auto" w:val="clear"/>
             <w:tcMar>
-              <w:left w:w="108" w:type="dxa"/>
+              <w:left w:w="103" w:type="dxa"/>
             </w:tcMar>
           </w:tcPr>
           <w:p>
@@ -146,11 +146,11 @@
         </w:tc>
         <w:tc>
           <w:tcPr>
-            <w:tcW w:w="1071" w:type="dxa"/>
+            <w:tcW w:w="1072" w:type="dxa"/>
             <w:tcBorders/>
             <w:shd w:fill="auto" w:val="clear"/>
             <w:tcMar>
-              <w:left w:w="108" w:type="dxa"/>
+              <w:left w:w="103" w:type="dxa"/>
             </w:tcMar>
           </w:tcPr>
           <w:p>
@@ -180,7 +180,7 @@
             <w:tcBorders/>
             <w:shd w:fill="auto" w:val="clear"/>
             <w:tcMar>
-              <w:left w:w="108" w:type="dxa"/>
+              <w:left w:w="103" w:type="dxa"/>
             </w:tcMar>
           </w:tcPr>
           <w:p>
@@ -200,7 +200,7 @@
             <w:tcBorders/>
             <w:shd w:fill="auto" w:val="clear"/>
             <w:tcMar>
-              <w:left w:w="108" w:type="dxa"/>
+              <w:left w:w="103" w:type="dxa"/>
             </w:tcMar>
           </w:tcPr>
           <w:p>
@@ -216,11 +216,11 @@
         </w:tc>
         <w:tc>
           <w:tcPr>
-            <w:tcW w:w="1134" w:type="dxa"/>
+            <w:tcW w:w="1133" w:type="dxa"/>
             <w:tcBorders/>
             <w:shd w:fill="auto" w:val="clear"/>
             <w:tcMar>
-              <w:left w:w="108" w:type="dxa"/>
+              <w:left w:w="103" w:type="dxa"/>
             </w:tcMar>
           </w:tcPr>
           <w:p>
@@ -235,11 +235,11 @@
         </w:tc>
         <w:tc>
           <w:tcPr>
-            <w:tcW w:w="1071" w:type="dxa"/>
+            <w:tcW w:w="1072" w:type="dxa"/>
             <w:tcBorders/>
             <w:shd w:fill="auto" w:val="clear"/>
             <w:tcMar>
-              <w:left w:w="108" w:type="dxa"/>
+              <w:left w:w="103" w:type="dxa"/>
             </w:tcMar>
           </w:tcPr>
           <w:p>
@@ -262,7 +262,7 @@
             <w:tcBorders/>
             <w:shd w:fill="auto" w:val="clear"/>
             <w:tcMar>
-              <w:left w:w="108" w:type="dxa"/>
+              <w:left w:w="103" w:type="dxa"/>
             </w:tcMar>
           </w:tcPr>
           <w:p>
@@ -282,7 +282,7 @@
             <w:tcBorders/>
             <w:shd w:fill="auto" w:val="clear"/>
             <w:tcMar>
-              <w:left w:w="108" w:type="dxa"/>
+              <w:left w:w="103" w:type="dxa"/>
             </w:tcMar>
           </w:tcPr>
           <w:p>
@@ -297,11 +297,11 @@
         </w:tc>
         <w:tc>
           <w:tcPr>
-            <w:tcW w:w="1134" w:type="dxa"/>
+            <w:tcW w:w="1133" w:type="dxa"/>
             <w:tcBorders/>
             <w:shd w:fill="auto" w:val="clear"/>
             <w:tcMar>
-              <w:left w:w="108" w:type="dxa"/>
+              <w:left w:w="103" w:type="dxa"/>
             </w:tcMar>
           </w:tcPr>
           <w:p>
@@ -316,11 +316,11 @@
         </w:tc>
         <w:tc>
           <w:tcPr>
-            <w:tcW w:w="1071" w:type="dxa"/>
+            <w:tcW w:w="1072" w:type="dxa"/>
             <w:tcBorders/>
             <w:shd w:fill="auto" w:val="clear"/>
             <w:tcMar>
-              <w:left w:w="108" w:type="dxa"/>
+              <w:left w:w="103" w:type="dxa"/>
             </w:tcMar>
           </w:tcPr>
           <w:p>
@@ -342,7 +342,7 @@
             <w:tcBorders/>
             <w:shd w:fill="auto" w:val="clear"/>
             <w:tcMar>
-              <w:left w:w="108" w:type="dxa"/>
+              <w:left w:w="103" w:type="dxa"/>
             </w:tcMar>
           </w:tcPr>
           <w:p>
@@ -362,7 +362,7 @@
             <w:tcBorders/>
             <w:shd w:fill="auto" w:val="clear"/>
             <w:tcMar>
-              <w:left w:w="108" w:type="dxa"/>
+              <w:left w:w="103" w:type="dxa"/>
             </w:tcMar>
           </w:tcPr>
           <w:p>
@@ -378,11 +378,11 @@
         </w:tc>
         <w:tc>
           <w:tcPr>
-            <w:tcW w:w="1134" w:type="dxa"/>
+            <w:tcW w:w="1133" w:type="dxa"/>
             <w:tcBorders/>
             <w:shd w:fill="auto" w:val="clear"/>
             <w:tcMar>
-              <w:left w:w="108" w:type="dxa"/>
+              <w:left w:w="103" w:type="dxa"/>
             </w:tcMar>
           </w:tcPr>
           <w:p>
@@ -398,11 +398,11 @@
         </w:tc>
         <w:tc>
           <w:tcPr>
-            <w:tcW w:w="1071" w:type="dxa"/>
+            <w:tcW w:w="1072" w:type="dxa"/>
             <w:tcBorders/>
             <w:shd w:fill="auto" w:val="clear"/>
             <w:tcMar>
-              <w:left w:w="108" w:type="dxa"/>
+              <w:left w:w="103" w:type="dxa"/>
             </w:tcMar>
           </w:tcPr>
           <w:p>
@@ -425,7 +425,7 @@
             <w:tcBorders/>
             <w:shd w:fill="auto" w:val="clear"/>
             <w:tcMar>
-              <w:left w:w="108" w:type="dxa"/>
+              <w:left w:w="103" w:type="dxa"/>
             </w:tcMar>
           </w:tcPr>
           <w:p>
@@ -445,7 +445,7 @@
             <w:tcBorders/>
             <w:shd w:fill="auto" w:val="clear"/>
             <w:tcMar>
-              <w:left w:w="108" w:type="dxa"/>
+              <w:left w:w="103" w:type="dxa"/>
             </w:tcMar>
           </w:tcPr>
           <w:p>
@@ -461,11 +461,11 @@
         </w:tc>
         <w:tc>
           <w:tcPr>
-            <w:tcW w:w="1134" w:type="dxa"/>
+            <w:tcW w:w="1133" w:type="dxa"/>
             <w:tcBorders/>
             <w:shd w:fill="auto" w:val="clear"/>
             <w:tcMar>
-              <w:left w:w="108" w:type="dxa"/>
+              <w:left w:w="103" w:type="dxa"/>
             </w:tcMar>
           </w:tcPr>
           <w:p>
@@ -481,11 +481,11 @@
         </w:tc>
         <w:tc>
           <w:tcPr>
-            <w:tcW w:w="1071" w:type="dxa"/>
+            <w:tcW w:w="1072" w:type="dxa"/>
             <w:tcBorders/>
             <w:shd w:fill="auto" w:val="clear"/>
             <w:tcMar>
-              <w:left w:w="108" w:type="dxa"/>
+              <w:left w:w="103" w:type="dxa"/>
             </w:tcMar>
           </w:tcPr>
           <w:p>
@@ -512,7 +512,7 @@
             </w:tcBorders>
             <w:shd w:fill="auto" w:val="clear"/>
             <w:tcMar>
-              <w:left w:w="108" w:type="dxa"/>
+              <w:left w:w="103" w:type="dxa"/>
             </w:tcMar>
           </w:tcPr>
           <w:p>
@@ -539,34 +539,42 @@
             </w:tcBorders>
             <w:shd w:fill="auto" w:val="clear"/>
             <w:tcMar>
-              <w:left w:w="108" w:type="dxa"/>
+              <w:left w:w="103" w:type="dxa"/>
             </w:tcMar>
           </w:tcPr>
           <w:p>
             <w:pPr>
               <w:pStyle w:val="Normal"/>
-              <w:rPr>
-                <w:sz w:val="24"/>
-                <w:sz w:val="24"/>
-                <w:color w:val="00000A"/>
-              </w:rPr>
             </w:pPr>
             <w:r>
               <w:rPr/>
-              <w:t>Add 3.3 Case Stuty of CCTZ</w:t>
+              <w:t>Add 3.3 Case Stuty: CCTZ</w:t>
+            </w:r>
+            <w:r/>
+          </w:p>
+          <w:p>
+            <w:pPr>
+              <w:pStyle w:val="Normal"/>
+            </w:pPr>
+            <w:r>
+              <w:rPr>
+                <w:color w:val="00000A"/>
+                <w:sz w:val="24"/>
+              </w:rPr>
+              <w:t>Add 5 Gtest</w:t>
             </w:r>
             <w:r/>
           </w:p>
         </w:tc>
         <w:tc>
           <w:tcPr>
-            <w:tcW w:w="1134" w:type="dxa"/>
+            <w:tcW w:w="1133" w:type="dxa"/>
             <w:tcBorders>
               <w:top w:val="nil"/>
             </w:tcBorders>
             <w:shd w:fill="auto" w:val="clear"/>
             <w:tcMar>
-              <w:left w:w="108" w:type="dxa"/>
+              <w:left w:w="103" w:type="dxa"/>
             </w:tcMar>
           </w:tcPr>
           <w:p>
@@ -587,13 +595,13 @@
         </w:tc>
         <w:tc>
           <w:tcPr>
-            <w:tcW w:w="1071" w:type="dxa"/>
+            <w:tcW w:w="1072" w:type="dxa"/>
             <w:tcBorders>
               <w:top w:val="nil"/>
             </w:tcBorders>
             <w:shd w:fill="auto" w:val="clear"/>
             <w:tcMar>
-              <w:left w:w="108" w:type="dxa"/>
+              <w:left w:w="103" w:type="dxa"/>
             </w:tcMar>
           </w:tcPr>
           <w:p>
@@ -671,33 +679,28 @@
         <w:r>
           <w:rPr>
             <w:webHidden/>
-            <w:rStyle w:val="IndexLink"/>
-          </w:rPr>
-          <w:t>IUT Design Document</w:t>
+          </w:rPr>
+          <w:fldChar w:fldCharType="begin"/>
         </w:r>
         <w:r>
           <w:rPr>
             <w:webHidden/>
           </w:rPr>
-          <w:fldChar w:fldCharType="begin"/>
+          <w:instrText>PAGEREF _Toc450302218 \h</w:instrText>
         </w:r>
         <w:r>
           <w:rPr>
             <w:webHidden/>
           </w:rPr>
-          <w:instrText>PAGEREF _Toc450302218 \h</w:instrText>
+          <w:fldChar w:fldCharType="separate"/>
         </w:r>
         <w:r>
           <w:rPr>
             <w:webHidden/>
-          </w:rPr>
-          <w:fldChar w:fldCharType="separate"/>
-        </w:r>
-        <w:r>
-          <w:rPr>
             <w:rStyle w:val="IndexLink"/>
             <w:vanish w:val="false"/>
           </w:rPr>
+          <w:t>IUT Design Document</w:t>
           <w:tab/>
           <w:t>1</w:t>
         </w:r>
@@ -729,6 +732,7 @@
           <w:rPr>
             <w:webHidden/>
             <w:rStyle w:val="IndexLink"/>
+            <w:vanish w:val="false"/>
           </w:rPr>
           <w:t>1</w:t>
         </w:r>
@@ -801,6 +805,7 @@
           <w:rPr>
             <w:webHidden/>
             <w:rStyle w:val="IndexLink"/>
+            <w:vanish w:val="false"/>
           </w:rPr>
           <w:t>2</w:t>
         </w:r>
@@ -873,6 +878,7 @@
           <w:rPr>
             <w:webHidden/>
             <w:rStyle w:val="IndexLink"/>
+            <w:vanish w:val="false"/>
           </w:rPr>
           <w:t>3</w:t>
         </w:r>
@@ -945,6 +951,7 @@
           <w:rPr>
             <w:webHidden/>
             <w:rStyle w:val="IndexLink"/>
+            <w:vanish w:val="false"/>
           </w:rPr>
           <w:t>3.1</w:t>
         </w:r>
@@ -1017,6 +1024,7 @@
           <w:rPr>
             <w:webHidden/>
             <w:rStyle w:val="IndexLink"/>
+            <w:vanish w:val="false"/>
           </w:rPr>
           <w:t>3.1.1</w:t>
         </w:r>
@@ -1089,6 +1097,7 @@
           <w:rPr>
             <w:webHidden/>
             <w:rStyle w:val="IndexLink"/>
+            <w:vanish w:val="false"/>
           </w:rPr>
           <w:t>3.1.2</w:t>
         </w:r>
@@ -1161,6 +1170,7 @@
           <w:rPr>
             <w:webHidden/>
             <w:rStyle w:val="IndexLink"/>
+            <w:vanish w:val="false"/>
           </w:rPr>
           <w:t>3.1.3</w:t>
         </w:r>
@@ -1233,6 +1243,7 @@
           <w:rPr>
             <w:webHidden/>
             <w:rStyle w:val="IndexLink"/>
+            <w:vanish w:val="false"/>
           </w:rPr>
           <w:t>3.1.4</w:t>
         </w:r>
@@ -1305,6 +1316,7 @@
           <w:rPr>
             <w:webHidden/>
             <w:rStyle w:val="IndexLink"/>
+            <w:vanish w:val="false"/>
           </w:rPr>
           <w:t>3.2</w:t>
         </w:r>
@@ -1377,6 +1389,7 @@
           <w:rPr>
             <w:webHidden/>
             <w:rStyle w:val="IndexLink"/>
+            <w:vanish w:val="false"/>
           </w:rPr>
           <w:t>3.2.1</w:t>
         </w:r>
@@ -1449,6 +1462,7 @@
           <w:rPr>
             <w:webHidden/>
             <w:rStyle w:val="IndexLink"/>
+            <w:vanish w:val="false"/>
           </w:rPr>
           <w:t>3.2.2</w:t>
         </w:r>
@@ -1521,6 +1535,7 @@
           <w:rPr>
             <w:webHidden/>
             <w:rStyle w:val="IndexLink"/>
+            <w:vanish w:val="false"/>
           </w:rPr>
           <w:t>4</w:t>
         </w:r>
@@ -1599,13 +1614,16 @@
           <w:b/>
           <w:szCs w:val="44"/>
           <w:bCs/>
-          <w:color w:val="00000A"/>
+          <w:rFonts w:ascii="Calibri" w:hAnsi="Calibri" w:eastAsia="宋体" w:cs=""/>
+          <w:color w:val="00000A"/>
+          <w:lang w:val="en-US" w:eastAsia="zh-CN" w:bidi="ar-SA"/>
         </w:rPr>
       </w:pPr>
       <w:r>
         <w:rPr>
           <w:b/>
           <w:bCs/>
+          <w:color w:val="00000A"/>
           <w:sz w:val="44"/>
           <w:szCs w:val="44"/>
         </w:rPr>
@@ -1690,10 +1708,10 @@
         <mc:AlternateContent>
           <mc:Choice Requires="wpg">
             <w:drawing>
-              <wp:inline distT="0" distB="0" distL="114300" distR="114300">
-                <wp:extent cx="5274945" cy="3077210"/>
+              <wp:inline distT="0" distB="0" distL="0" distR="0">
+                <wp:extent cx="5275580" cy="3077845"/>
                 <wp:effectExtent l="0" t="0" r="0" b="0"/>
-                <wp:docPr id="1" name="画布 2"/>
+                <wp:docPr id="1" name=""/>
                 <a:graphic xmlns:a="http://schemas.openxmlformats.org/drawingml/2006/main">
                   <a:graphicData uri="http://schemas.microsoft.com/office/word/2010/wordprocessingGroup">
                     <wpg:wgp>
@@ -1701,7 +1719,7 @@
                       <wpg:grpSpPr>
                         <a:xfrm>
                           <a:off x="0" y="0"/>
-                          <a:ext cx="5274360" cy="3076560"/>
+                          <a:ext cx="5275080" cy="3077280"/>
                         </a:xfrm>
                       </wpg:grpSpPr>
                       <wps:wsp>
@@ -1709,7 +1727,7 @@
                         <wps:spPr>
                           <a:xfrm>
                             <a:off x="0" y="0"/>
-                            <a:ext cx="5274360" cy="3076560"/>
+                            <a:ext cx="5275080" cy="3077280"/>
                           </a:xfrm>
                           <a:prstGeom prst="rect">
                             <a:avLst/>
@@ -1736,7 +1754,7 @@
                           </a:xfrm>
                           <a:prstGeom prst="verticalScroll">
                             <a:avLst>
-                              <a:gd name="adj" fmla="val 2700"/>
+                              <a:gd name="adj" fmla="val 11383"/>
                             </a:avLst>
                           </a:prstGeom>
                           <a:solidFill>
@@ -1759,36 +1777,70 @@
                           <w:txbxContent>
                             <w:p>
                               <w:pPr>
+                                <w:spacing w:before="0" w:after="0" w:lineRule="auto" w:line="240"/>
                                 <w:jc w:val="left"/>
                               </w:pPr>
                               <w:r>
                                 <w:rPr>
                                   <w:sz w:val="20"/>
+                                  <w:b w:val="false"/>
+                                  <w:u w:val="none"/>
+                                  <w:dstrike w:val="false"/>
+                                  <w:strike w:val="false"/>
+                                  <w:i w:val="false"/>
+                                  <w:vertAlign w:val="baseline"/>
+                                  <w:position w:val="0"/>
+                                  <w:sz w:val="20"/>
+                                  <w:spacing w:val="0"/>
+                                  <w:szCs w:val="20"/>
+                                  <w:bCs w:val="false"/>
+                                  <w:iCs w:val="false"/>
+                                  <w:smallCaps w:val="false"/>
+                                  <w:caps w:val="false"/>
+                                  <w:rFonts w:ascii="Calibri" w:hAnsi="Calibri"/>
+                                  <w:color w:val="000000"/>
                                 </w:rPr>
                                 <w:t>Project</w:t>
                               </w:r>
                             </w:p>
                             <w:p>
                               <w:pPr>
+                                <w:spacing w:before="0" w:after="0" w:lineRule="auto" w:line="240"/>
                                 <w:jc w:val="left"/>
                               </w:pPr>
                               <w:r>
                                 <w:rPr>
                                   <w:sz w:val="20"/>
+                                  <w:b w:val="false"/>
+                                  <w:u w:val="none"/>
+                                  <w:dstrike w:val="false"/>
+                                  <w:strike w:val="false"/>
+                                  <w:i w:val="false"/>
+                                  <w:vertAlign w:val="baseline"/>
+                                  <w:position w:val="0"/>
+                                  <w:sz w:val="20"/>
+                                  <w:spacing w:val="0"/>
+                                  <w:szCs w:val="20"/>
+                                  <w:bCs w:val="false"/>
+                                  <w:iCs w:val="false"/>
+                                  <w:smallCaps w:val="false"/>
+                                  <w:caps w:val="false"/>
+                                  <w:rFonts w:ascii="Calibri" w:hAnsi="Calibri"/>
+                                  <w:color w:val="000000"/>
                                 </w:rPr>
                                 <w:t xml:space="preserve">v1 </w:t>
                               </w:r>
                             </w:p>
                           </w:txbxContent>
                         </wps:txbx>
-                        <wps:bodyPr anchor="ctr"/>
+                        <wps:bodyPr lIns="90000" rIns="90000" tIns="45000" bIns="45000" anchor="ctr"/>
                       </wps:wsp>
                       <wps:wsp>
-                        <wps:cNvSpPr txBox="1"/>
+                        <wps:cNvSpPr/>
                         <wps:spPr>
                           <a:xfrm>
-                            <a:off x="421560" y="1568520"/>
-                            <a:ext cx="759960" cy="568800"/>
+                            <a:off x="421560" y="1569240"/>
+                            <a:ext cx="759600" cy="568440"/>
                           </a:xfrm>
                           <a:prstGeom prst="rect">
                             <a:avLst/>
@@ -1803,33 +1855,54 @@
                             <a:round/>
                           </a:ln>
                         </wps:spPr>
+                        <wps:style>
+                          <a:lnRef idx="0"/>
+                          <a:fillRef idx="0"/>
+                          <a:effectRef idx="0"/>
+                          <a:fontRef idx="minor"/>
+                        </wps:style>
                         <wps:txbx>
                           <w:txbxContent>
                             <w:p>
                               <w:pPr>
+                                <w:spacing w:before="0" w:after="0" w:lineRule="auto" w:line="240"/>
                                 <w:jc w:val="center"/>
                               </w:pPr>
                               <w:r>
                                 <w:rPr>
                                   <w:sz w:val="18"/>
+                                  <w:b w:val="false"/>
+                                  <w:u w:val="none"/>
+                                  <w:dstrike w:val="false"/>
+                                  <w:strike w:val="false"/>
+                                  <w:i w:val="false"/>
+                                  <w:vertAlign w:val="baseline"/>
+                                  <w:position w:val="0"/>
+                                  <w:sz w:val="18"/>
+                                  <w:spacing w:val="0"/>
+                                  <w:szCs w:val="18"/>
+                                  <w:bCs w:val="false"/>
+                                  <w:iCs w:val="false"/>
+                                  <w:smallCaps w:val="false"/>
+                                  <w:caps w:val="false"/>
                                 </w:rPr>
                                 <w:t>Test-Function Mapper</w:t>
                               </w:r>
                             </w:p>
                           </w:txbxContent>
                         </wps:txbx>
-                        <wps:bodyPr wrap="square" anchor="ctr"/>
+                        <wps:bodyPr lIns="90000" rIns="90000" tIns="45000" bIns="45000" anchor="ctr"/>
                       </wps:wsp>
                       <wps:wsp>
                         <wps:cNvSpPr/>
                         <wps:spPr>
                           <a:xfrm>
-                            <a:off x="2434680" y="434520"/>
-                            <a:ext cx="749160" cy="516240"/>
+                            <a:off x="2435400" y="434520"/>
+                            <a:ext cx="748800" cy="516240"/>
                           </a:xfrm>
                           <a:prstGeom prst="verticalScroll">
                             <a:avLst>
-                              <a:gd name="adj" fmla="val 2700"/>
+                              <a:gd name="adj" fmla="val 11383"/>
                             </a:avLst>
                           </a:prstGeom>
                           <a:solidFill>
@@ -1851,20 +1924,56 @@
                         <wps:txbx>
                           <w:txbxContent>
                             <w:p>
-                              <w:pPr/>
+                              <w:pPr>
+                                <w:spacing w:before="0" w:after="0" w:lineRule="auto" w:line="240"/>
+                                <w:jc w:val="left"/>
+                              </w:pPr>
                               <w:r>
                                 <w:rPr>
                                   <w:sz w:val="20"/>
+                                  <w:b w:val="false"/>
+                                  <w:u w:val="none"/>
+                                  <w:dstrike w:val="false"/>
+                                  <w:strike w:val="false"/>
+                                  <w:i w:val="false"/>
+                                  <w:vertAlign w:val="baseline"/>
+                                  <w:position w:val="0"/>
+                                  <w:sz w:val="20"/>
+                                  <w:spacing w:val="0"/>
+                                  <w:szCs w:val="20"/>
+                                  <w:bCs w:val="false"/>
+                                  <w:iCs w:val="false"/>
+                                  <w:smallCaps w:val="false"/>
+                                  <w:caps w:val="false"/>
+                                  <w:rFonts w:ascii="Calibri" w:hAnsi="Calibri"/>
                                   <w:color w:val="00000A"/>
                                 </w:rPr>
                                 <w:t>Project</w:t>
                               </w:r>
                             </w:p>
                             <w:p>
-                              <w:pPr/>
+                              <w:pPr>
+                                <w:spacing w:before="0" w:after="0" w:lineRule="auto" w:line="240"/>
+                                <w:jc w:val="left"/>
+                              </w:pPr>
                               <w:r>
                                 <w:rPr>
                                   <w:sz w:val="20"/>
+                                  <w:b w:val="false"/>
+                                  <w:u w:val="none"/>
+                                  <w:dstrike w:val="false"/>
+                                  <w:strike w:val="false"/>
+                                  <w:i w:val="false"/>
+                                  <w:vertAlign w:val="baseline"/>
+                                  <w:position w:val="0"/>
+                                  <w:sz w:val="20"/>
+                                  <w:spacing w:val="0"/>
+                                  <w:szCs w:val="20"/>
+                                  <w:bCs w:val="false"/>
+                                  <w:iCs w:val="false"/>
+                                  <w:smallCaps w:val="false"/>
+                                  <w:caps w:val="false"/>
+                                  <w:rFonts w:ascii="Calibri" w:hAnsi="Calibri"/>
                                   <w:color w:val="00000A"/>
                                 </w:rPr>
                                 <w:t xml:space="preserve">v2 </w:t>
@@ -1872,14 +1981,14 @@
                             </w:p>
                           </w:txbxContent>
                         </wps:txbx>
-                        <wps:bodyPr anchor="ctr"/>
+                        <wps:bodyPr lIns="90000" rIns="90000" tIns="45000" bIns="45000" anchor="ctr"/>
                       </wps:wsp>
                       <wps:wsp>
                         <wps:cNvSpPr/>
                         <wps:spPr>
                           <a:xfrm>
-                            <a:off x="3914280" y="2475720"/>
-                            <a:ext cx="406440" cy="510480"/>
+                            <a:off x="3914640" y="2477160"/>
+                            <a:ext cx="406440" cy="509760"/>
                           </a:xfrm>
                           <a:prstGeom prst="flowChartMagneticDisk">
                             <a:avLst/>
@@ -1904,23 +2013,42 @@
                           <w:txbxContent>
                             <w:p>
                               <w:pPr>
+                                <w:spacing w:before="0" w:after="0" w:lineRule="auto" w:line="240"/>
                                 <w:jc w:val="center"/>
                               </w:pPr>
                               <w:r>
-                                <w:rPr/>
+                                <w:rPr>
+                                  <w:sz w:val="24"/>
+                                  <w:b w:val="false"/>
+                                  <w:u w:val="none"/>
+                                  <w:dstrike w:val="false"/>
+                                  <w:strike w:val="false"/>
+                                  <w:i w:val="false"/>
+                                  <w:vertAlign w:val="baseline"/>
+                                  <w:position w:val="0"/>
+                                  <w:sz w:val="24"/>
+                                  <w:spacing w:val="0"/>
+                                  <w:szCs w:val="24"/>
+                                  <w:bCs w:val="false"/>
+                                  <w:iCs w:val="false"/>
+                                  <w:smallCaps w:val="false"/>
+                                  <w:caps w:val="false"/>
+                                  <w:rFonts w:ascii="Calibri" w:hAnsi="Calibri"/>
+                                  <w:color w:val="000000"/>
+                                </w:rPr>
                                 <w:t>DB</w:t>
                               </w:r>
                             </w:p>
                           </w:txbxContent>
                         </wps:txbx>
-                        <wps:bodyPr anchor="ctr"/>
+                        <wps:bodyPr lIns="90000" rIns="90000" tIns="45000" bIns="45000" anchor="ctr"/>
                       </wps:wsp>
                       <wps:wsp>
-                        <wps:cNvSpPr txBox="1"/>
+                        <wps:cNvSpPr/>
                         <wps:spPr>
                           <a:xfrm>
-                            <a:off x="1860480" y="2395800"/>
-                            <a:ext cx="803160" cy="625320"/>
+                            <a:off x="1861200" y="2397240"/>
+                            <a:ext cx="802800" cy="624960"/>
                           </a:xfrm>
                           <a:prstGeom prst="rect">
                             <a:avLst/>
@@ -1935,27 +2063,50 @@
                             <a:round/>
                           </a:ln>
                         </wps:spPr>
+                        <wps:style>
+                          <a:lnRef idx="0"/>
+                          <a:fillRef idx="0"/>
+                          <a:effectRef idx="0"/>
+                          <a:fontRef idx="minor"/>
+                        </wps:style>
                         <wps:txbx>
                           <w:txbxContent>
                             <w:p>
                               <w:pPr>
+                                <w:spacing w:before="0" w:after="0" w:lineRule="auto" w:line="240"/>
                                 <w:jc w:val="center"/>
                               </w:pPr>
                               <w:r>
-                                <w:rPr/>
+                                <w:rPr>
+                                  <w:sz w:val="24"/>
+                                  <w:b w:val="false"/>
+                                  <w:u w:val="none"/>
+                                  <w:dstrike w:val="false"/>
+                                  <w:strike w:val="false"/>
+                                  <w:i w:val="false"/>
+                                  <w:vertAlign w:val="baseline"/>
+                                  <w:position w:val="0"/>
+                                  <w:sz w:val="24"/>
+                                  <w:spacing w:val="0"/>
+                                  <w:szCs w:val="24"/>
+                                  <w:bCs w:val="false"/>
+                                  <w:iCs w:val="false"/>
+                                  <w:smallCaps w:val="false"/>
+                                  <w:caps w:val="false"/>
+                                </w:rPr>
                                 <w:t>DB Operator</w:t>
                               </w:r>
                             </w:p>
                           </w:txbxContent>
                         </wps:txbx>
-                        <wps:bodyPr wrap="square" anchor="ctr"/>
+                        <wps:bodyPr lIns="90000" rIns="90000" tIns="45000" bIns="45000" anchor="ctr"/>
                       </wps:wsp>
                       <wps:wsp>
                         <wps:cNvSpPr/>
                         <wps:spPr>
                           <a:xfrm flipV="1">
-                            <a:off x="2664000" y="2770560"/>
-                            <a:ext cx="1081440" cy="1440"/>
+                            <a:off x="2664360" y="2771280"/>
+                            <a:ext cx="1080720" cy="720"/>
                           </a:xfrm>
                           <a:prstGeom prst="straightConnector1">
                             <a:avLst/>
@@ -1982,7 +2133,7 @@
                         <wps:cNvSpPr/>
                         <wps:spPr>
                           <a:xfrm>
-                            <a:off x="802080" y="2171160"/>
+                            <a:off x="802080" y="2171880"/>
                             <a:ext cx="1059120" cy="601200"/>
                           </a:xfrm>
                           <a:prstGeom prst="straightConnector1">
@@ -2009,114 +2160,8 @@
                         <wps:cNvSpPr/>
                         <wps:spPr>
                           <a:xfrm>
-                            <a:off x="410760" y="1068120"/>
-                            <a:ext cx="391320" cy="546840"/>
-                          </a:xfrm>
-                          <a:prstGeom prst="straightConnector1">
-                            <a:avLst/>
-                          </a:prstGeom>
-                          <a:noFill/>
-                          <a:ln w="6480">
-                            <a:solidFill>
-                              <a:srgbClr val="5b9bd5"/>
-                            </a:solidFill>
-                            <a:miter/>
-                            <a:tailEnd len="med" type="triangle" w="med"/>
-                          </a:ln>
-                        </wps:spPr>
-                        <wps:style>
-                          <a:lnRef idx="0"/>
-                          <a:fillRef idx="0"/>
-                          <a:effectRef idx="0"/>
-                          <a:fontRef idx="minor"/>
-                        </wps:style>
-                        <wps:bodyPr/>
-                      </wps:wsp>
-                      <wps:wsp>
-                        <wps:cNvSpPr txBox="1"/>
-                        <wps:spPr>
-                          <a:xfrm>
-                            <a:off x="1871280" y="1536840"/>
-                            <a:ext cx="759960" cy="568800"/>
-                          </a:xfrm>
-                          <a:prstGeom prst="rect">
-                            <a:avLst/>
-                          </a:prstGeom>
-                          <a:solidFill>
-                            <a:srgbClr val="5b9bd5"/>
-                          </a:solidFill>
-                          <a:ln w="12600">
-                            <a:solidFill>
-                              <a:srgbClr val="1f4d78"/>
-                            </a:solidFill>
-                            <a:round/>
-                          </a:ln>
-                        </wps:spPr>
-                        <wps:txbx>
-                          <w:txbxContent>
-                            <w:p>
-                              <w:pPr>
-                                <w:jc w:val="center"/>
-                              </w:pPr>
-                              <w:r>
-                                <w:rPr>
-                                  <w:sz w:val="18"/>
-                                  <w:color w:val="00000A"/>
-                                </w:rPr>
-                                <w:t>Differ</w:t>
-                              </w:r>
-                            </w:p>
-                          </w:txbxContent>
-                        </wps:txbx>
-                        <wps:bodyPr wrap="square" anchor="ctr"/>
-                      </wps:wsp>
-                      <wps:wsp>
-                        <wps:cNvSpPr/>
-                        <wps:spPr>
-                          <a:xfrm>
-                            <a:off x="64800" y="562680"/>
-                            <a:ext cx="654840" cy="403920"/>
-                          </a:xfrm>
-                          <a:prstGeom prst="flowChartMultidocument">
-                            <a:avLst/>
-                          </a:prstGeom>
-                          <a:solidFill>
-                            <a:srgbClr val="5b9bd5"/>
-                          </a:solidFill>
-                          <a:ln w="12600">
-                            <a:solidFill>
-                              <a:srgbClr val="1f4d78"/>
-                            </a:solidFill>
-                            <a:miter/>
-                          </a:ln>
-                        </wps:spPr>
-                        <wps:style>
-                          <a:lnRef idx="0"/>
-                          <a:fillRef idx="0"/>
-                          <a:effectRef idx="0"/>
-                          <a:fontRef idx="minor"/>
-                        </wps:style>
-                        <wps:txbx>
-                          <w:txbxContent>
-                            <w:p>
-                              <w:pPr>
-                                <w:jc w:val="center"/>
-                              </w:pPr>
-                              <w:r>
-                                <w:rPr/>
-                                <w:t>Tests</w:t>
-                              </w:r>
-                            </w:p>
-                          </w:txbxContent>
-                        </wps:txbx>
-                        <wps:bodyPr anchor="ctr"/>
-                      </wps:wsp>
-                      <wps:wsp>
-                        <wps:cNvSpPr/>
-                        <wps:spPr>
-                          <a:xfrm flipH="1">
-                            <a:off x="801360" y="1090440"/>
-                            <a:ext cx="767880" cy="523800"/>
+                            <a:off x="410760" y="1068840"/>
+                            <a:ext cx="390600" cy="546120"/>
                           </a:xfrm>
                           <a:prstGeom prst="straightConnector1">
                             <a:avLst/>
@@ -2142,8 +2187,154 @@
                         <wps:cNvSpPr/>
                         <wps:spPr>
                           <a:xfrm>
-                            <a:off x="1569240" y="1090440"/>
-                            <a:ext cx="682560" cy="492840"/>
+                            <a:off x="1872000" y="1537200"/>
+                            <a:ext cx="759600" cy="568440"/>
+                          </a:xfrm>
+                          <a:prstGeom prst="rect">
+                            <a:avLst/>
+                          </a:prstGeom>
+                          <a:solidFill>
+                            <a:srgbClr val="5b9bd5"/>
+                          </a:solidFill>
+                          <a:ln w="12600">
+                            <a:solidFill>
+                              <a:srgbClr val="1f4d78"/>
+                            </a:solidFill>
+                            <a:round/>
+                          </a:ln>
+                        </wps:spPr>
+                        <wps:style>
+                          <a:lnRef idx="0"/>
+                          <a:fillRef idx="0"/>
+                          <a:effectRef idx="0"/>
+                          <a:fontRef idx="minor"/>
+                        </wps:style>
+                        <wps:txbx>
+                          <w:txbxContent>
+                            <w:p>
+                              <w:pPr>
+                                <w:spacing w:before="0" w:after="0" w:lineRule="auto" w:line="240"/>
+                                <w:jc w:val="center"/>
+                              </w:pPr>
+                              <w:r>
+                                <w:rPr>
+                                  <w:sz w:val="18"/>
+                                  <w:b w:val="false"/>
+                                  <w:u w:val="none"/>
+                                  <w:dstrike w:val="false"/>
+                                  <w:strike w:val="false"/>
+                                  <w:i w:val="false"/>
+                                  <w:vertAlign w:val="baseline"/>
+                                  <w:position w:val="0"/>
+                                  <w:sz w:val="18"/>
+                                  <w:spacing w:val="0"/>
+                                  <w:szCs w:val="18"/>
+                                  <w:bCs w:val="false"/>
+                                  <w:iCs w:val="false"/>
+                                  <w:smallCaps w:val="false"/>
+                                  <w:caps w:val="false"/>
+                                  <w:color w:val="00000A"/>
+                                </w:rPr>
+                                <w:t>Differ</w:t>
+                              </w:r>
+                            </w:p>
+                          </w:txbxContent>
+                        </wps:txbx>
+                        <wps:bodyPr lIns="90000" rIns="90000" tIns="45000" bIns="45000" anchor="ctr"/>
+                      </wps:wsp>
+                      <wps:wsp>
+                        <wps:cNvSpPr/>
+                        <wps:spPr>
+                          <a:xfrm>
+                            <a:off x="64800" y="562680"/>
+                            <a:ext cx="654120" cy="403920"/>
+                          </a:xfrm>
+                          <a:prstGeom prst="flowChartMultidocument">
+                            <a:avLst/>
+                          </a:prstGeom>
+                          <a:solidFill>
+                            <a:srgbClr val="5b9bd5"/>
+                          </a:solidFill>
+                          <a:ln w="12600">
+                            <a:solidFill>
+                              <a:srgbClr val="1f4d78"/>
+                            </a:solidFill>
+                            <a:miter/>
+                          </a:ln>
+                        </wps:spPr>
+                        <wps:style>
+                          <a:lnRef idx="0"/>
+                          <a:fillRef idx="0"/>
+                          <a:effectRef idx="0"/>
+                          <a:fontRef idx="minor"/>
+                        </wps:style>
+                        <wps:txbx>
+                          <w:txbxContent>
+                            <w:p>
+                              <w:pPr>
+                                <w:spacing w:before="0" w:after="0" w:lineRule="auto" w:line="240"/>
+                                <w:jc w:val="center"/>
+                              </w:pPr>
+                              <w:r>
+                                <w:rPr>
+                                  <w:sz w:val="24"/>
+                                  <w:b w:val="false"/>
+                                  <w:u w:val="none"/>
+                                  <w:dstrike w:val="false"/>
+                                  <w:strike w:val="false"/>
+                                  <w:i w:val="false"/>
+                                  <w:vertAlign w:val="baseline"/>
+                                  <w:position w:val="0"/>
+                                  <w:sz w:val="24"/>
+                                  <w:spacing w:val="0"/>
+                                  <w:szCs w:val="24"/>
+                                  <w:bCs w:val="false"/>
+                                  <w:iCs w:val="false"/>
+                                  <w:smallCaps w:val="false"/>
+                                  <w:caps w:val="false"/>
+                                  <w:rFonts w:ascii="Calibri" w:hAnsi="Calibri"/>
+                                  <w:color w:val="000000"/>
+                                </w:rPr>
+                                <w:t>Tests</w:t>
+                              </w:r>
+                            </w:p>
+                          </w:txbxContent>
+                        </wps:txbx>
+                        <wps:bodyPr lIns="90000" rIns="90000" tIns="45000" bIns="45000" anchor="ctr"/>
+                      </wps:wsp>
+                      <wps:wsp>
+                        <wps:cNvSpPr/>
+                        <wps:spPr>
+                          <a:xfrm flipH="1">
+                            <a:off x="801360" y="1090800"/>
+                            <a:ext cx="767880" cy="523080"/>
+                          </a:xfrm>
+                          <a:prstGeom prst="straightConnector1">
+                            <a:avLst/>
+                          </a:prstGeom>
+                          <a:noFill/>
+                          <a:ln w="6480">
+                            <a:solidFill>
+                              <a:srgbClr val="5b9bd5"/>
+                            </a:solidFill>
+                            <a:miter/>
+                            <a:tailEnd len="med" type="triangle" w="med"/>
+                          </a:ln>
+                        </wps:spPr>
+                        <wps:style>
+                          <a:lnRef idx="0"/>
+                          <a:fillRef idx="0"/>
+                          <a:effectRef idx="0"/>
+                          <a:fontRef idx="minor"/>
+                        </wps:style>
+                        <wps:bodyPr/>
+                      </wps:wsp>
+                      <wps:wsp>
+                        <wps:cNvSpPr/>
+                        <wps:spPr>
+                          <a:xfrm>
+                            <a:off x="1569600" y="1090800"/>
+                            <a:ext cx="681840" cy="492120"/>
                           </a:xfrm>
                           <a:prstGeom prst="straightConnector1">
                             <a:avLst/>
@@ -2169,8 +2360,8 @@
                         <wps:cNvSpPr/>
                         <wps:spPr>
                           <a:xfrm flipH="1">
-                            <a:off x="2251800" y="1089720"/>
-                            <a:ext cx="642600" cy="493560"/>
+                            <a:off x="2251800" y="1090440"/>
+                            <a:ext cx="641880" cy="492840"/>
                           </a:xfrm>
                           <a:prstGeom prst="straightConnector1">
                             <a:avLst/>
@@ -2196,8 +2387,8 @@
                         <wps:cNvSpPr/>
                         <wps:spPr>
                           <a:xfrm>
-                            <a:off x="2936160" y="1620360"/>
-                            <a:ext cx="1450440" cy="403920"/>
+                            <a:off x="2936880" y="1621080"/>
+                            <a:ext cx="1450440" cy="403200"/>
                           </a:xfrm>
                           <a:prstGeom prst="flowChartMultidocument">
                             <a:avLst/>
@@ -2222,10 +2413,27 @@
                           <w:txbxContent>
                             <w:p>
                               <w:pPr>
+                                <w:spacing w:before="0" w:after="0" w:lineRule="auto" w:line="240"/>
                                 <w:jc w:val="center"/>
                               </w:pPr>
                               <w:r>
                                 <w:rPr>
+                                  <w:sz w:val="24"/>
+                                  <w:b w:val="false"/>
+                                  <w:u w:val="none"/>
+                                  <w:dstrike w:val="false"/>
+                                  <w:strike w:val="false"/>
+                                  <w:i w:val="false"/>
+                                  <w:vertAlign w:val="baseline"/>
+                                  <w:position w:val="0"/>
+                                  <w:sz w:val="24"/>
+                                  <w:spacing w:val="0"/>
+                                  <w:szCs w:val="24"/>
+                                  <w:bCs w:val="false"/>
+                                  <w:iCs w:val="false"/>
+                                  <w:smallCaps w:val="false"/>
+                                  <w:caps w:val="false"/>
+                                  <w:rFonts w:ascii="Calibri" w:hAnsi="Calibri"/>
                                   <w:color w:val="00000A"/>
                                 </w:rPr>
                                 <w:t>Affected Tests</w:t>
@@ -2233,14 +2441,14 @@
                             </w:p>
                           </w:txbxContent>
                         </wps:txbx>
-                        <wps:bodyPr anchor="ctr"/>
+                        <wps:bodyPr lIns="90000" rIns="90000" tIns="45000" bIns="45000" anchor="ctr"/>
                       </wps:wsp>
                       <wps:wsp>
                         <wps:cNvSpPr/>
                         <wps:spPr>
                           <a:xfrm>
-                            <a:off x="2251800" y="2138760"/>
-                            <a:ext cx="10080" cy="390600"/>
+                            <a:off x="2252520" y="2139480"/>
+                            <a:ext cx="9360" cy="390600"/>
                           </a:xfrm>
                           <a:prstGeom prst="straightConnector1">
                             <a:avLst/>
@@ -2266,73 +2474,8 @@
                         <wps:cNvSpPr/>
                         <wps:spPr>
                           <a:xfrm>
-                            <a:off x="2631960" y="1860480"/>
-                            <a:ext cx="636120" cy="360000"/>
-                          </a:xfrm>
-                          <a:prstGeom prst="straightConnector1">
-                            <a:avLst/>
-                          </a:prstGeom>
-                          <a:noFill/>
-                          <a:ln w="6480">
-                            <a:solidFill>
-                              <a:srgbClr val="5b9bd5"/>
-                            </a:solidFill>
-                            <a:miter/>
-                            <a:tailEnd len="med" type="triangle" w="med"/>
-                          </a:ln>
-                        </wps:spPr>
-                        <wps:style>
-                          <a:lnRef idx="0"/>
-                          <a:fillRef idx="0"/>
-                          <a:effectRef idx="0"/>
-                          <a:fontRef idx="minor"/>
-                        </wps:style>
-                        <wps:bodyPr/>
-                      </wps:wsp>
-                      <wps:wsp>
-                        <wps:cNvSpPr txBox="1"/>
-                        <wps:spPr>
-                          <a:xfrm>
-                            <a:off x="4020120" y="671760"/>
-                            <a:ext cx="759960" cy="568800"/>
-                          </a:xfrm>
-                          <a:prstGeom prst="rect">
-                            <a:avLst/>
-                          </a:prstGeom>
-                          <a:solidFill>
-                            <a:srgbClr val="5b9bd5"/>
-                          </a:solidFill>
-                          <a:ln w="12600">
-                            <a:solidFill>
-                              <a:srgbClr val="1f4d78"/>
-                            </a:solidFill>
-                            <a:round/>
-                          </a:ln>
-                        </wps:spPr>
-                        <wps:txbx>
-                          <w:txbxContent>
-                            <w:p>
-                              <w:pPr>
-                                <w:jc w:val="center"/>
-                              </w:pPr>
-                              <w:r>
-                                <w:rPr>
-                                  <w:sz w:val="18"/>
-                                  <w:color w:val="00000A"/>
-                                </w:rPr>
-                                <w:t>Executor</w:t>
-                              </w:r>
-                            </w:p>
-                          </w:txbxContent>
-                        </wps:txbx>
-                        <wps:bodyPr wrap="square" anchor="ctr"/>
-                      </wps:wsp>
-                      <wps:wsp>
-                        <wps:cNvSpPr/>
-                        <wps:spPr>
-                          <a:xfrm flipV="1">
-                            <a:off x="3810600" y="1273680"/>
-                            <a:ext cx="590040" cy="300960"/>
+                            <a:off x="2632680" y="1861200"/>
+                            <a:ext cx="635760" cy="359280"/>
                           </a:xfrm>
                           <a:prstGeom prst="straightConnector1">
                             <a:avLst/>
@@ -2356,14 +2499,96 @@
                       </wps:wsp>
                       <wps:wsp>
                         <wps:cNvSpPr/>
-                        <wps:nvSpPr>
-                          <wps:cNvPr id="0" name="Rectangle 1"/>
-                          <wps:cNvSpPr/>
-                        </wps:nvSpPr>
                         <wps:spPr>
                           <a:xfrm>
-                            <a:off x="39240" y="1685160"/>
-                            <a:ext cx="453240" cy="230400"/>
+                            <a:off x="4021560" y="671760"/>
+                            <a:ext cx="759600" cy="568800"/>
+                          </a:xfrm>
+                          <a:prstGeom prst="rect">
+                            <a:avLst/>
+                          </a:prstGeom>
+                          <a:solidFill>
+                            <a:srgbClr val="5b9bd5"/>
+                          </a:solidFill>
+                          <a:ln w="12600">
+                            <a:solidFill>
+                              <a:srgbClr val="1f4d78"/>
+                            </a:solidFill>
+                            <a:round/>
+                          </a:ln>
+                        </wps:spPr>
+                        <wps:style>
+                          <a:lnRef idx="0"/>
+                          <a:fillRef idx="0"/>
+                          <a:effectRef idx="0"/>
+                          <a:fontRef idx="minor"/>
+                        </wps:style>
+                        <wps:txbx>
+                          <w:txbxContent>
+                            <w:p>
+                              <w:pPr>
+                                <w:spacing w:before="0" w:after="0" w:lineRule="auto" w:line="240"/>
+                                <w:jc w:val="center"/>
+                              </w:pPr>
+                              <w:r>
+                                <w:rPr>
+                                  <w:sz w:val="18"/>
+                                  <w:b w:val="false"/>
+                                  <w:u w:val="none"/>
+                                  <w:dstrike w:val="false"/>
+                                  <w:strike w:val="false"/>
+                                  <w:i w:val="false"/>
+                                  <w:vertAlign w:val="baseline"/>
+                                  <w:position w:val="0"/>
+                                  <w:sz w:val="18"/>
+                                  <w:spacing w:val="0"/>
+                                  <w:szCs w:val="18"/>
+                                  <w:bCs w:val="false"/>
+                                  <w:iCs w:val="false"/>
+                                  <w:smallCaps w:val="false"/>
+                                  <w:caps w:val="false"/>
+                                  <w:color w:val="00000A"/>
+                                </w:rPr>
+                                <w:t>Executor</w:t>
+                              </w:r>
+                            </w:p>
+                          </w:txbxContent>
+                        </wps:txbx>
+                        <wps:bodyPr lIns="90000" rIns="90000" tIns="45000" bIns="45000" anchor="ctr"/>
+                      </wps:wsp>
+                      <wps:wsp>
+                        <wps:cNvSpPr/>
+                        <wps:spPr>
+                          <a:xfrm flipV="1">
+                            <a:off x="3811320" y="1273680"/>
+                            <a:ext cx="590040" cy="300240"/>
+                          </a:xfrm>
+                          <a:prstGeom prst="straightConnector1">
+                            <a:avLst/>
+                          </a:prstGeom>
+                          <a:noFill/>
+                          <a:ln w="6480">
+                            <a:solidFill>
+                              <a:srgbClr val="5b9bd5"/>
+                            </a:solidFill>
+                            <a:miter/>
+                            <a:tailEnd len="med" type="triangle" w="med"/>
+                          </a:ln>
+                        </wps:spPr>
+                        <wps:style>
+                          <a:lnRef idx="0"/>
+                          <a:fillRef idx="0"/>
+                          <a:effectRef idx="0"/>
+                          <a:fontRef idx="minor"/>
+                        </wps:style>
+                        <wps:bodyPr/>
+                      </wps:wsp>
+                      <wps:wsp>
+                        <wps:cNvSpPr/>
+                        <wps:spPr>
+                          <a:xfrm>
+                            <a:off x="39240" y="1685880"/>
+                            <a:ext cx="452880" cy="230040"/>
                           </a:xfrm>
                           <a:prstGeom prst="rect">
                             <a:avLst/>
@@ -2378,13 +2603,36 @@
                             <a:miter/>
                           </a:ln>
                         </wps:spPr>
+                        <wps:style>
+                          <a:lnRef idx="0"/>
+                          <a:fillRef idx="0"/>
+                          <a:effectRef idx="0"/>
+                          <a:fontRef idx="minor"/>
+                        </wps:style>
                         <wps:txbx>
                           <w:txbxContent>
                             <w:p>
-                              <w:pPr/>
+                              <w:pPr>
+                                <w:spacing w:before="0" w:after="0" w:lineRule="auto" w:line="240"/>
+                                <w:jc w:val="left"/>
+                              </w:pPr>
                               <w:r>
                                 <w:rPr>
                                   <w:sz w:val="14"/>
+                                  <w:b w:val="false"/>
+                                  <w:u w:val="none"/>
+                                  <w:dstrike w:val="false"/>
+                                  <w:strike w:val="false"/>
+                                  <w:i w:val="false"/>
+                                  <w:vertAlign w:val="baseline"/>
+                                  <w:position w:val="0"/>
+                                  <w:sz w:val="14"/>
+                                  <w:spacing w:val="0"/>
+                                  <w:szCs w:val="14"/>
+                                  <w:bCs w:val="false"/>
+                                  <w:iCs w:val="false"/>
+                                  <w:smallCaps w:val="false"/>
+                                  <w:caps w:val="false"/>
                                   <w:color w:val="000000"/>
                                 </w:rPr>
                                 <w:t>GCov</w:t>
@@ -2392,18 +2640,14 @@
                             </w:p>
                           </w:txbxContent>
                         </wps:txbx>
-                        <wps:bodyPr anchor="ctr" anchorCtr="1"/>
+                        <wps:bodyPr lIns="90000" rIns="90000" tIns="45000" bIns="45000" anchor="ctr" anchorCtr="1"/>
                       </wps:wsp>
                       <wps:wsp>
                         <wps:cNvSpPr/>
-                        <wps:nvSpPr>
-                          <wps:cNvPr id="1" name="Rectangle 2"/>
-                          <wps:cNvSpPr/>
-                        </wps:nvSpPr>
                         <wps:spPr>
                           <a:xfrm>
-                            <a:off x="39960" y="1940040"/>
-                            <a:ext cx="452880" cy="349920"/>
+                            <a:off x="39960" y="1940400"/>
+                            <a:ext cx="452160" cy="349200"/>
                           </a:xfrm>
                           <a:prstGeom prst="rect">
                             <a:avLst/>
@@ -2418,15 +2662,36 @@
                             <a:miter/>
                           </a:ln>
                         </wps:spPr>
+                        <wps:style>
+                          <a:lnRef idx="0"/>
+                          <a:fillRef idx="0"/>
+                          <a:effectRef idx="0"/>
+                          <a:fontRef idx="minor"/>
+                        </wps:style>
                         <wps:txbx>
                           <w:txbxContent>
                             <w:p>
                               <w:pPr>
+                                <w:spacing w:before="0" w:after="0" w:lineRule="auto" w:line="240"/>
                                 <w:jc w:val="left"/>
                               </w:pPr>
                               <w:r>
                                 <w:rPr>
                                   <w:sz w:val="14"/>
+                                  <w:b w:val="false"/>
+                                  <w:u w:val="none"/>
+                                  <w:dstrike w:val="false"/>
+                                  <w:strike w:val="false"/>
+                                  <w:i w:val="false"/>
+                                  <w:vertAlign w:val="baseline"/>
+                                  <w:position w:val="0"/>
+                                  <w:sz w:val="14"/>
+                                  <w:spacing w:val="0"/>
+                                  <w:szCs w:val="14"/>
+                                  <w:bCs w:val="false"/>
+                                  <w:iCs w:val="false"/>
+                                  <w:smallCaps w:val="false"/>
+                                  <w:caps w:val="false"/>
                                   <w:color w:val="000000"/>
                                 </w:rPr>
                                 <w:t>AspectC++</w:t>
@@ -2434,18 +2699,14 @@
                             </w:p>
                           </w:txbxContent>
                         </wps:txbx>
-                        <wps:bodyPr anchor="ctr" anchorCtr="1"/>
+                        <wps:bodyPr lIns="90000" rIns="90000" tIns="45000" bIns="45000" anchor="ctr" anchorCtr="1"/>
                       </wps:wsp>
                       <wps:wsp>
                         <wps:cNvSpPr/>
-                        <wps:nvSpPr>
-                          <wps:cNvPr id="2" name="Rectangle 3"/>
-                          <wps:cNvSpPr/>
-                        </wps:nvSpPr>
                         <wps:spPr>
                           <a:xfrm>
-                            <a:off x="1490400" y="1635120"/>
-                            <a:ext cx="452880" cy="230400"/>
+                            <a:off x="1491120" y="1635840"/>
+                            <a:ext cx="452160" cy="230040"/>
                           </a:xfrm>
                           <a:prstGeom prst="rect">
                             <a:avLst/>
@@ -2460,15 +2721,36 @@
                             <a:miter/>
                           </a:ln>
                         </wps:spPr>
+                        <wps:style>
+                          <a:lnRef idx="0"/>
+                          <a:fillRef idx="0"/>
+                          <a:effectRef idx="0"/>
+                          <a:fontRef idx="minor"/>
+                        </wps:style>
                         <wps:txbx>
                           <w:txbxContent>
                             <w:p>
                               <w:pPr>
+                                <w:spacing w:before="0" w:after="0" w:lineRule="auto" w:line="240"/>
                                 <w:jc w:val="left"/>
                               </w:pPr>
                               <w:r>
                                 <w:rPr>
                                   <w:sz w:val="14"/>
+                                  <w:b w:val="false"/>
+                                  <w:u w:val="none"/>
+                                  <w:dstrike w:val="false"/>
+                                  <w:strike w:val="false"/>
+                                  <w:i w:val="false"/>
+                                  <w:vertAlign w:val="baseline"/>
+                                  <w:position w:val="0"/>
+                                  <w:sz w:val="14"/>
+                                  <w:spacing w:val="0"/>
+                                  <w:szCs w:val="14"/>
+                                  <w:bCs w:val="false"/>
+                                  <w:iCs w:val="false"/>
+                                  <w:smallCaps w:val="false"/>
+                                  <w:caps w:val="false"/>
                                   <w:color w:val="000000"/>
                                 </w:rPr>
                                 <w:t>CDT</w:t>
@@ -2476,18 +2758,14 @@
                             </w:p>
                           </w:txbxContent>
                         </wps:txbx>
-                        <wps:bodyPr anchor="ctr" anchorCtr="1"/>
+                        <wps:bodyPr lIns="90000" rIns="90000" tIns="45000" bIns="45000" anchor="ctr" anchorCtr="1"/>
                       </wps:wsp>
                       <wps:wsp>
                         <wps:cNvSpPr/>
-                        <wps:nvSpPr>
-                          <wps:cNvPr id="3" name="Rectangle 4"/>
-                          <wps:cNvSpPr/>
-                        </wps:nvSpPr>
                         <wps:spPr>
                           <a:xfrm>
-                            <a:off x="1490400" y="1908000"/>
-                            <a:ext cx="452880" cy="230400"/>
+                            <a:off x="1491120" y="1908720"/>
+                            <a:ext cx="452160" cy="230040"/>
                           </a:xfrm>
                           <a:prstGeom prst="rect">
                             <a:avLst/>
@@ -2502,15 +2780,36 @@
                             <a:miter/>
                           </a:ln>
                         </wps:spPr>
+                        <wps:style>
+                          <a:lnRef idx="0"/>
+                          <a:fillRef idx="0"/>
+                          <a:effectRef idx="0"/>
+                          <a:fontRef idx="minor"/>
+                        </wps:style>
                         <wps:txbx>
                           <w:txbxContent>
                             <w:p>
                               <w:pPr>
+                                <w:spacing w:before="0" w:after="0" w:lineRule="auto" w:line="240"/>
                                 <w:jc w:val="left"/>
                               </w:pPr>
                               <w:r>
                                 <w:rPr>
                                   <w:sz w:val="14"/>
+                                  <w:b w:val="false"/>
+                                  <w:u w:val="none"/>
+                                  <w:dstrike w:val="false"/>
+                                  <w:strike w:val="false"/>
+                                  <w:i w:val="false"/>
+                                  <w:vertAlign w:val="baseline"/>
+                                  <w:position w:val="0"/>
+                                  <w:sz w:val="14"/>
+                                  <w:spacing w:val="0"/>
+                                  <w:szCs w:val="14"/>
+                                  <w:bCs w:val="false"/>
+                                  <w:iCs w:val="false"/>
+                                  <w:smallCaps w:val="false"/>
+                                  <w:caps w:val="false"/>
                                   <w:color w:val="000000"/>
                                 </w:rPr>
                                 <w:t>Clang</w:t>
@@ -2518,7 +2817,7 @@
                             </w:p>
                           </w:txbxContent>
                         </wps:txbx>
-                        <wps:bodyPr anchor="ctr" anchorCtr="1"/>
+                        <wps:bodyPr lIns="90000" rIns="90000" tIns="45000" bIns="45000" anchor="ctr" anchorCtr="1"/>
                       </wps:wsp>
                     </wpg:wgp>
                   </a:graphicData>
@@ -2528,12 +2827,7 @@
           </mc:Choice>
           <mc:Fallback>
             <w:pict>
-              <v:group id="shape_0" alt="画布 2" style="position:absolute;margin-left:0pt;margin-top:0pt;width:415.3pt;height:242.25pt" coordorigin="0,0" coordsize="8306,4845">
-                <v:rect id="shape_0" stroked="f" style="position:absolute;left:0;top:0;width:8305;height:4844">
-                  <w10:wrap type="none"/>
-                  <v:fill on="false" o:detectmouseclick="t"/>
-                  <v:stroke color="#3465a4" joinstyle="round" endcap="flat"/>
-                </v:rect>
+              <v:group id="shape_0" style="position:absolute;margin-left:0pt;margin-top:0pt;width:415.35pt;height:242.3pt" coordorigin="0,0" coordsize="8307,4846">
                 <v:shapetype id="shapetype_97" coordsize="21600,21600" o:spt="97" adj="2700" path="m@1,21600qx@10@11l@1@9qx@12@13qy@14@15l@0@8l@0@1qy@16@17l@6,qx@18@19qy@20@21l@5@0l@5@9qy@22@23xm@4@1qy@24@10qx@25@26qy@27@28xnsem@4@1qy@24@10qx@25@26qy@27@28xm@0@9qy@29@23qx@30@31qy@32@33qx@34@35qy@36@37xnsem@0@8l@0@1qy@16@17l@6,qx@18@19qy@20@21l@5@0l@5@9qy@22@23l@1,21600qx@17@11qy@38@39xm@3,qx@40@19qy@41@21qx@42@43qy@44@45l@4@1m@5@0l@3@0m@1@8qx@12@46qy@14@47l@0@9m@1,21600qx@10@11l@0@8nfe">
                   <v:stroke joinstyle="miter"/>
                   <v:formulas>
@@ -2591,79 +2885,125 @@
                     <v:h position="0,@0"/>
                   </v:handles>
                 </v:shapetype>
-                <v:shape id="shape_0" ID="竖卷形 3" fillcolor="#5b9bd5" stroked="t" style="position:absolute;left:1747;top:685;width:1179;height:812" type="shapetype_97">
+                <v:shape id="shape_0" fillcolor="#5b9bd5" stroked="t" style="position:absolute;left:1747;top:685;width:1179;height:812" type="shapetype_97">
                   <v:textbox>
                     <w:txbxContent>
                       <w:p>
                         <w:pPr>
+                          <w:spacing w:before="0" w:after="0" w:lineRule="auto" w:line="240"/>
                           <w:jc w:val="left"/>
                         </w:pPr>
                         <w:r>
                           <w:rPr>
                             <w:sz w:val="20"/>
+                            <w:b w:val="false"/>
+                            <w:u w:val="none"/>
+                            <w:dstrike w:val="false"/>
+                            <w:strike w:val="false"/>
+                            <w:i w:val="false"/>
+                            <w:vertAlign w:val="baseline"/>
+                            <w:position w:val="0"/>
+                            <w:sz w:val="20"/>
+                            <w:spacing w:val="0"/>
+                            <w:szCs w:val="20"/>
+                            <w:bCs w:val="false"/>
+                            <w:iCs w:val="false"/>
+                            <w:smallCaps w:val="false"/>
+                            <w:caps w:val="false"/>
+                            <w:rFonts w:ascii="Calibri" w:hAnsi="Calibri"/>
+                            <w:color w:val="000000"/>
                           </w:rPr>
                           <w:t>Project</w:t>
                         </w:r>
                       </w:p>
                       <w:p>
                         <w:pPr>
+                          <w:spacing w:before="0" w:after="0" w:lineRule="auto" w:line="240"/>
                           <w:jc w:val="left"/>
                         </w:pPr>
                         <w:r>
                           <w:rPr>
                             <w:sz w:val="20"/>
+                            <w:b w:val="false"/>
+                            <w:u w:val="none"/>
+                            <w:dstrike w:val="false"/>
+                            <w:strike w:val="false"/>
+                            <w:i w:val="false"/>
+                            <w:vertAlign w:val="baseline"/>
+                            <w:position w:val="0"/>
+                            <w:sz w:val="20"/>
+                            <w:spacing w:val="0"/>
+                            <w:szCs w:val="20"/>
+                            <w:bCs w:val="false"/>
+                            <w:iCs w:val="false"/>
+                            <w:smallCaps w:val="false"/>
+                            <w:caps w:val="false"/>
+                            <w:rFonts w:ascii="Calibri" w:hAnsi="Calibri"/>
+                            <w:color w:val="000000"/>
                           </w:rPr>
                           <w:t xml:space="preserve">v1 </w:t>
                         </w:r>
                       </w:p>
                     </w:txbxContent>
                   </v:textbox>
-                  <w10:wrap type="none"/>
+                  <w10:wrap type="square"/>
                   <v:fill type="solid" color2="#a4642a" o:detectmouseclick="t"/>
                   <v:stroke color="#1f4d78" weight="12600" joinstyle="miter" endcap="flat"/>
                 </v:shape>
-                <v:shapetype id="shapetype_202" coordsize="21600,21600" o:spt="202" path="m,l,21600l21600,21600l21600,xe">
-                  <v:stroke joinstyle="miter"/>
-                  <v:path gradientshapeok="t" o:connecttype="rect"/>
-                </v:shapetype>
-                <v:shape id="shape_0" ID="矩形 5" fillcolor="#5b9bd5" stroked="t" style="position:absolute;left:664;top:2470;width:1196;height:895" type="shapetype_202">
+                <v:shape id="shape_0" fillcolor="#5b9bd5" stroked="t" style="position:absolute;left:3835;top:684;width:1178;height:812" type="shapetype_97">
                   <v:textbox>
                     <w:txbxContent>
                       <w:p>
                         <w:pPr>
-                          <w:jc w:val="center"/>
+                          <w:spacing w:before="0" w:after="0" w:lineRule="auto" w:line="240"/>
+                          <w:jc w:val="left"/>
                         </w:pPr>
                         <w:r>
                           <w:rPr>
-                            <w:sz w:val="18"/>
-                          </w:rPr>
-                          <w:t>Test-Function Mapper</w:t>
-                        </w:r>
-                      </w:p>
-                    </w:txbxContent>
-                  </v:textbox>
-                  <w10:wrap type="square"/>
-                  <v:fill type="solid" color2="#a4642a" o:detectmouseclick="t"/>
-                  <v:stroke color="#1f4d78" weight="12600" joinstyle="round" endcap="flat"/>
-                </v:shape>
-                <v:shape id="shape_0" ID="竖卷形 6" fillcolor="#5b9bd5" stroked="t" style="position:absolute;left:3834;top:684;width:1179;height:812" type="shapetype_97">
-                  <v:textbox>
-                    <w:txbxContent>
-                      <w:p>
-                        <w:pPr/>
-                        <w:r>
-                          <w:rPr>
                             <w:sz w:val="20"/>
+                            <w:b w:val="false"/>
+                            <w:u w:val="none"/>
+                            <w:dstrike w:val="false"/>
+                            <w:strike w:val="false"/>
+                            <w:i w:val="false"/>
+                            <w:vertAlign w:val="baseline"/>
+                            <w:position w:val="0"/>
+                            <w:sz w:val="20"/>
+                            <w:spacing w:val="0"/>
+                            <w:szCs w:val="20"/>
+                            <w:bCs w:val="false"/>
+                            <w:iCs w:val="false"/>
+                            <w:smallCaps w:val="false"/>
+                            <w:caps w:val="false"/>
+                            <w:rFonts w:ascii="Calibri" w:hAnsi="Calibri"/>
                             <w:color w:val="00000A"/>
                           </w:rPr>
                           <w:t>Project</w:t>
                         </w:r>
                       </w:p>
                       <w:p>
-                        <w:pPr/>
+                        <w:pPr>
+                          <w:spacing w:before="0" w:after="0" w:lineRule="auto" w:line="240"/>
+                          <w:jc w:val="left"/>
+                        </w:pPr>
                         <w:r>
                           <w:rPr>
                             <w:sz w:val="20"/>
+                            <w:b w:val="false"/>
+                            <w:u w:val="none"/>
+                            <w:dstrike w:val="false"/>
+                            <w:strike w:val="false"/>
+                            <w:i w:val="false"/>
+                            <w:vertAlign w:val="baseline"/>
+                            <w:position w:val="0"/>
+                            <w:sz w:val="20"/>
+                            <w:spacing w:val="0"/>
+                            <w:szCs w:val="20"/>
+                            <w:bCs w:val="false"/>
+                            <w:iCs w:val="false"/>
+                            <w:smallCaps w:val="false"/>
+                            <w:caps w:val="false"/>
+                            <w:rFonts w:ascii="Calibri" w:hAnsi="Calibri"/>
                             <w:color w:val="00000A"/>
                           </w:rPr>
                           <w:t xml:space="preserve">v2 </w:t>
@@ -2671,7 +3011,7 @@
                       </w:p>
                     </w:txbxContent>
                   </v:textbox>
-                  <w10:wrap type="none"/>
+                  <w10:wrap type="square"/>
                   <v:fill type="solid" color2="#a4642a" o:detectmouseclick="t"/>
                   <v:stroke color="#1f4d78" weight="12600" joinstyle="miter" endcap="flat"/>
                 </v:shape>
@@ -2692,81 +3032,61 @@
                   </v:formulas>
                   <v:path gradientshapeok="t" o:connecttype="rect" textboxrect="0,7200,21600,@0"/>
                 </v:shapetype>
-                <v:shape id="shape_0" ID="流程图: 磁盘 7" fillcolor="#5b9bd5" stroked="t" style="position:absolute;left:6164;top:3899;width:639;height:803" type="shapetype_132">
+                <v:shape id="shape_0" fillcolor="#5b9bd5" stroked="t" style="position:absolute;left:6165;top:3901;width:639;height:802" type="shapetype_132">
                   <v:textbox>
                     <w:txbxContent>
                       <w:p>
                         <w:pPr>
+                          <w:spacing w:before="0" w:after="0" w:lineRule="auto" w:line="240"/>
                           <w:jc w:val="center"/>
                         </w:pPr>
                         <w:r>
-                          <w:rPr/>
+                          <w:rPr>
+                            <w:sz w:val="24"/>
+                            <w:b w:val="false"/>
+                            <w:u w:val="none"/>
+                            <w:dstrike w:val="false"/>
+                            <w:strike w:val="false"/>
+                            <w:i w:val="false"/>
+                            <w:vertAlign w:val="baseline"/>
+                            <w:position w:val="0"/>
+                            <w:sz w:val="24"/>
+                            <w:spacing w:val="0"/>
+                            <w:szCs w:val="24"/>
+                            <w:bCs w:val="false"/>
+                            <w:iCs w:val="false"/>
+                            <w:smallCaps w:val="false"/>
+                            <w:caps w:val="false"/>
+                            <w:rFonts w:ascii="Calibri" w:hAnsi="Calibri"/>
+                            <w:color w:val="000000"/>
+                          </w:rPr>
                           <w:t>DB</w:t>
-                        </w:r>
-                      </w:p>
-                    </w:txbxContent>
-                  </v:textbox>
-                  <w10:wrap type="none"/>
-                  <v:fill type="solid" color2="#a4642a" o:detectmouseclick="t"/>
-                  <v:stroke color="#1f4d78" weight="12600" joinstyle="miter" endcap="flat"/>
-                </v:shape>
-                <v:shape id="shape_0" ID="矩形 8" fillcolor="#5b9bd5" stroked="t" style="position:absolute;left:2930;top:3773;width:1264;height:984" type="shapetype_202">
-                  <v:textbox>
-                    <w:txbxContent>
-                      <w:p>
-                        <w:pPr>
-                          <w:jc w:val="center"/>
-                        </w:pPr>
-                        <w:r>
-                          <w:rPr/>
-                          <w:t>DB Operator</w:t>
                         </w:r>
                       </w:p>
                     </w:txbxContent>
                   </v:textbox>
                   <w10:wrap type="square"/>
                   <v:fill type="solid" color2="#a4642a" o:detectmouseclick="t"/>
-                  <v:stroke color="#1f4d78" weight="12600" joinstyle="round" endcap="flat"/>
+                  <v:stroke color="#1f4d78" weight="12600" joinstyle="miter" endcap="flat"/>
                 </v:shape>
                 <v:shapetype id="shapetype_32" coordsize="21600,21600" o:spt="32" path="m,l21600,21600nfe">
                   <v:stroke joinstyle="miter"/>
                   <v:path gradientshapeok="t" o:connecttype="rect" textboxrect="0,0,21600,21600"/>
                 </v:shapetype>
-                <v:shape id="shape_0" ID="直接箭头连接符 9" stroked="t" style="position:absolute;left:4195;top:4363;width:1702;height:1;flip:y" type="shapetype_32">
+                <v:shape id="shape_0" stroked="t" style="position:absolute;left:4196;top:4364;width:1701;height:0;flip:y" type="shapetype_32">
                   <w10:wrap type="none"/>
                   <v:fill on="false" o:detectmouseclick="t"/>
                   <v:stroke color="#5b9bd5" weight="6480" startarrow="block" endarrow="block" startarrowwidth="medium" startarrowlength="medium" endarrowwidth="medium" endarrowlength="medium" joinstyle="miter" endcap="flat"/>
                 </v:shape>
-                <v:shape id="shape_0" ID="直接箭头连接符 10" stroked="t" style="position:absolute;left:1263;top:3419;width:1667;height:946" type="shapetype_32">
+                <v:shape id="shape_0" stroked="t" style="position:absolute;left:1263;top:3420;width:1667;height:946" type="shapetype_32">
                   <w10:wrap type="none"/>
                   <v:fill on="false" o:detectmouseclick="t"/>
                   <v:stroke color="#5b9bd5" weight="6480" endarrow="block" endarrowwidth="medium" endarrowlength="medium" joinstyle="miter" endcap="flat"/>
                 </v:shape>
-                <v:shape id="shape_0" ID="直接箭头连接符 11" stroked="t" style="position:absolute;left:647;top:1682;width:615;height:860" type="shapetype_32">
+                <v:shape id="shape_0" stroked="t" style="position:absolute;left:647;top:1683;width:614;height:859" type="shapetype_32">
                   <w10:wrap type="none"/>
                   <v:fill on="false" o:detectmouseclick="t"/>
                   <v:stroke color="#5b9bd5" weight="6480" endarrow="block" endarrowwidth="medium" endarrowlength="medium" joinstyle="miter" endcap="flat"/>
-                </v:shape>
-                <v:shape id="shape_0" ID="矩形 13" fillcolor="#5b9bd5" stroked="t" style="position:absolute;left:2947;top:2420;width:1196;height:895" type="shapetype_202">
-                  <v:textbox>
-                    <w:txbxContent>
-                      <w:p>
-                        <w:pPr>
-                          <w:jc w:val="center"/>
-                        </w:pPr>
-                        <w:r>
-                          <w:rPr>
-                            <w:sz w:val="18"/>
-                            <w:color w:val="00000A"/>
-                          </w:rPr>
-                          <w:t>Differ</w:t>
-                        </w:r>
-                      </w:p>
-                    </w:txbxContent>
-                  </v:textbox>
-                  <w10:wrap type="square"/>
-                  <v:fill type="solid" color2="#a4642a" o:detectmouseclick="t"/>
-                  <v:stroke color="#1f4d78" weight="12600" joinstyle="round" endcap="flat"/>
                 </v:shape>
                 <v:shapetype id="shapetype_115" coordsize="21600,21600" o:spt="115" path="m,20782c9298,23542,9298,18022,18595,18022l18595,3675l,3675xm1532,3675l1532,1815l20000,1815l20000,16252c19298,16252,18595,16352,18595,16352l18595,3675xm2972,1815l2972,l21600,l21600,14392c20800,14392,20000,14467,20000,14467l20000,1815xnsem,3675l18595,3675l18595,18022c9298,18022,9298,23542,,20782xm1532,3675l1532,1815l20000,1815l20000,16252c19298,16252,18595,16352,18595,16352m2972,1815l2972,l21600,l21600,14392c20800,14392,20000,14467,20000,14467nfem,20782c9298,23542,9298,18022,18595,18022l18595,16352c18595,16352,19298,16252,20000,16252l20000,14467c20000,14467,20800,14392,21600,14392l21600,l2972,l2972,1815l1532,1815l1532,3675l,3675xnsnfe">
                   <v:stroke joinstyle="miter"/>
@@ -2779,48 +3099,84 @@
                   </v:formulas>
                   <v:path gradientshapeok="t" o:connecttype="rect" textboxrect="0,@0,@4,@1"/>
                 </v:shapetype>
-                <v:shape id="shape_0" ID="流程图: 多文档 14" fillcolor="#5b9bd5" stroked="t" style="position:absolute;left:102;top:886;width:1030;height:635" type="shapetype_115">
+                <v:shape id="shape_0" fillcolor="#5b9bd5" stroked="t" style="position:absolute;left:102;top:886;width:1029;height:635" type="shapetype_115">
                   <v:textbox>
                     <w:txbxContent>
                       <w:p>
                         <w:pPr>
+                          <w:spacing w:before="0" w:after="0" w:lineRule="auto" w:line="240"/>
                           <w:jc w:val="center"/>
                         </w:pPr>
                         <w:r>
-                          <w:rPr/>
+                          <w:rPr>
+                            <w:sz w:val="24"/>
+                            <w:b w:val="false"/>
+                            <w:u w:val="none"/>
+                            <w:dstrike w:val="false"/>
+                            <w:strike w:val="false"/>
+                            <w:i w:val="false"/>
+                            <w:vertAlign w:val="baseline"/>
+                            <w:position w:val="0"/>
+                            <w:sz w:val="24"/>
+                            <w:spacing w:val="0"/>
+                            <w:szCs w:val="24"/>
+                            <w:bCs w:val="false"/>
+                            <w:iCs w:val="false"/>
+                            <w:smallCaps w:val="false"/>
+                            <w:caps w:val="false"/>
+                            <w:rFonts w:ascii="Calibri" w:hAnsi="Calibri"/>
+                            <w:color w:val="000000"/>
+                          </w:rPr>
                           <w:t>Tests</w:t>
                         </w:r>
                       </w:p>
                     </w:txbxContent>
                   </v:textbox>
-                  <w10:wrap type="none"/>
+                  <w10:wrap type="square"/>
                   <v:fill type="solid" color2="#a4642a" o:detectmouseclick="t"/>
                   <v:stroke color="#1f4d78" weight="12600" joinstyle="miter" endcap="flat"/>
                 </v:shape>
-                <v:shape id="shape_0" ID="直接箭头连接符 15" stroked="t" style="position:absolute;left:1262;top:1717;width:1208;height:824;flip:x" type="shapetype_32">
+                <v:shape id="shape_0" stroked="t" style="position:absolute;left:1262;top:1718;width:1208;height:823;flip:x" type="shapetype_32">
                   <w10:wrap type="none"/>
                   <v:fill on="false" o:detectmouseclick="t"/>
                   <v:stroke color="#5b9bd5" weight="6480" endarrow="block" endarrowwidth="medium" endarrowlength="medium" joinstyle="miter" endcap="flat"/>
                 </v:shape>
-                <v:shape id="shape_0" ID="直接箭头连接符 16" stroked="t" style="position:absolute;left:2471;top:1717;width:1074;height:775" type="shapetype_32">
+                <v:shape id="shape_0" stroked="t" style="position:absolute;left:2472;top:1718;width:1073;height:774" type="shapetype_32">
                   <w10:wrap type="none"/>
                   <v:fill on="false" o:detectmouseclick="t"/>
                   <v:stroke color="#5b9bd5" weight="6480" endarrow="block" endarrowwidth="medium" endarrowlength="medium" joinstyle="miter" endcap="flat"/>
                 </v:shape>
-                <v:shape id="shape_0" ID="直接箭头连接符 17" stroked="t" style="position:absolute;left:3546;top:1716;width:1011;height:776;flip:x" type="shapetype_32">
+                <v:shape id="shape_0" stroked="t" style="position:absolute;left:3546;top:1717;width:1010;height:775;flip:x" type="shapetype_32">
                   <w10:wrap type="none"/>
                   <v:fill on="false" o:detectmouseclick="t"/>
                   <v:stroke color="#5b9bd5" weight="6480" endarrow="block" endarrowwidth="medium" endarrowlength="medium" joinstyle="miter" endcap="flat"/>
                 </v:shape>
-                <v:shape id="shape_0" ID="流程图: 多文档 18" fillcolor="#5b9bd5" stroked="t" style="position:absolute;left:4624;top:2552;width:2283;height:635" type="shapetype_115">
+                <v:shape id="shape_0" fillcolor="#5b9bd5" stroked="t" style="position:absolute;left:4625;top:2553;width:2283;height:634" type="shapetype_115">
                   <v:textbox>
                     <w:txbxContent>
                       <w:p>
                         <w:pPr>
+                          <w:spacing w:before="0" w:after="0" w:lineRule="auto" w:line="240"/>
                           <w:jc w:val="center"/>
                         </w:pPr>
                         <w:r>
                           <w:rPr>
+                            <w:sz w:val="24"/>
+                            <w:b w:val="false"/>
+                            <w:u w:val="none"/>
+                            <w:dstrike w:val="false"/>
+                            <w:strike w:val="false"/>
+                            <w:i w:val="false"/>
+                            <w:vertAlign w:val="baseline"/>
+                            <w:position w:val="0"/>
+                            <w:sz w:val="24"/>
+                            <w:spacing w:val="0"/>
+                            <w:szCs w:val="24"/>
+                            <w:bCs w:val="false"/>
+                            <w:iCs w:val="false"/>
+                            <w:smallCaps w:val="false"/>
+                            <w:caps w:val="false"/>
+                            <w:rFonts w:ascii="Calibri" w:hAnsi="Calibri"/>
                             <w:color w:val="00000A"/>
                           </w:rPr>
                           <w:t>Affected Tests</w:t>
@@ -2828,128 +3184,25 @@
                       </w:p>
                     </w:txbxContent>
                   </v:textbox>
-                  <w10:wrap type="none"/>
+                  <w10:wrap type="square"/>
                   <v:fill type="solid" color2="#a4642a" o:detectmouseclick="t"/>
                   <v:stroke color="#1f4d78" weight="12600" joinstyle="miter" endcap="flat"/>
                 </v:shape>
-                <v:shape id="shape_0" ID="直接箭头连接符 19" stroked="t" style="position:absolute;left:3546;top:3368;width:15;height:614" type="shapetype_32">
+                <v:shape id="shape_0" stroked="t" style="position:absolute;left:3547;top:3369;width:14;height:614" type="shapetype_32">
                   <w10:wrap type="none"/>
                   <v:fill on="false" o:detectmouseclick="t"/>
                   <v:stroke color="#5b9bd5" weight="6480" endarrow="block" endarrowwidth="medium" endarrowlength="medium" joinstyle="miter" endcap="flat"/>
                 </v:shape>
-                <v:shape id="shape_0" ID="直接箭头连接符 20" stroked="t" style="position:absolute;left:4145;top:-56809;width:1001;height:59739" type="shapetype_32">
+                <v:shape id="shape_0" stroked="t" style="position:absolute;left:4146;top:2931;width:1000;height:565" type="shapetype_32">
                   <w10:wrap type="none"/>
                   <v:fill on="false" o:detectmouseclick="t"/>
                   <v:stroke color="#5b9bd5" weight="6480" endarrow="block" endarrowwidth="medium" endarrowlength="medium" joinstyle="miter" endcap="flat"/>
                 </v:shape>
-                <v:shape id="shape_0" ID="矩形 23" fillcolor="#5b9bd5" stroked="t" style="position:absolute;left:6331;top:1058;width:1196;height:895" type="shapetype_202">
-                  <v:textbox>
-                    <w:txbxContent>
-                      <w:p>
-                        <w:pPr>
-                          <w:jc w:val="center"/>
-                        </w:pPr>
-                        <w:r>
-                          <w:rPr>
-                            <w:sz w:val="18"/>
-                            <w:color w:val="00000A"/>
-                          </w:rPr>
-                          <w:t>Executor</w:t>
-                        </w:r>
-                      </w:p>
-                    </w:txbxContent>
-                  </v:textbox>
-                  <w10:wrap type="square"/>
-                  <v:fill type="solid" color2="#a4642a" o:detectmouseclick="t"/>
-                  <v:stroke color="#1f4d78" weight="12600" joinstyle="round" endcap="flat"/>
-                </v:shape>
-                <v:shape id="shape_0" ID="直接箭头连接符 24" stroked="t" style="position:absolute;left:6001;top:2006;width:928;height:473;flip:y" type="shapetype_32">
+                <v:shape id="shape_0" stroked="t" style="position:absolute;left:6002;top:2006;width:928;height:472;flip:y" type="shapetype_32">
                   <w10:wrap type="none"/>
                   <v:fill on="false" o:detectmouseclick="t"/>
                   <v:stroke color="#5b9bd5" weight="6480" endarrow="block" endarrowwidth="medium" endarrowlength="medium" joinstyle="miter" endcap="flat"/>
                 </v:shape>
-                <v:roundrect id="shape_0" ID="圆角矩形 25" fillcolor="#ffc000" stroked="t" style="position:absolute;left:62;top:2654;width:713;height:362">
-                  <v:textbox>
-                    <w:txbxContent>
-                      <w:p>
-                        <w:pPr/>
-                        <w:r>
-                          <w:rPr>
-                            <w:sz w:val="14"/>
-                            <w:color w:val="000000"/>
-                          </w:rPr>
-                          <w:t>GCov</w:t>
-                        </w:r>
-                      </w:p>
-                    </w:txbxContent>
-                  </v:textbox>
-                  <w10:wrap type="square"/>
-                  <v:fill type="solid" color2="#003fff" o:detectmouseclick="t"/>
-                  <v:stroke color="#1f4d78" weight="12600" joinstyle="miter" endcap="flat"/>
-                </v:roundrect>
-                <v:roundrect id="shape_0" ID="圆角矩形 26" fillcolor="#ffc000" stroked="t" style="position:absolute;left:63;top:3055;width:712;height:550">
-                  <v:textbox>
-                    <w:txbxContent>
-                      <w:p>
-                        <w:pPr>
-                          <w:jc w:val="left"/>
-                        </w:pPr>
-                        <w:r>
-                          <w:rPr>
-                            <w:sz w:val="14"/>
-                            <w:color w:val="000000"/>
-                          </w:rPr>
-                          <w:t>AspectC++</w:t>
-                        </w:r>
-                      </w:p>
-                    </w:txbxContent>
-                  </v:textbox>
-                  <w10:wrap type="square"/>
-                  <v:fill type="solid" color2="#003fff" o:detectmouseclick="t"/>
-                  <v:stroke color="#1f4d78" weight="12600" joinstyle="miter" endcap="flat"/>
-                </v:roundrect>
-                <v:roundrect id="shape_0" ID="圆角矩形 27" fillcolor="#ffc000" stroked="t" style="position:absolute;left:2347;top:2575;width:712;height:362">
-                  <v:textbox>
-                    <w:txbxContent>
-                      <w:p>
-                        <w:pPr>
-                          <w:jc w:val="left"/>
-                        </w:pPr>
-                        <w:r>
-                          <w:rPr>
-                            <w:sz w:val="14"/>
-                            <w:color w:val="000000"/>
-                          </w:rPr>
-                          <w:t>CDT</w:t>
-                        </w:r>
-                      </w:p>
-                    </w:txbxContent>
-                  </v:textbox>
-                  <w10:wrap type="square"/>
-                  <v:fill type="solid" color2="#003fff" o:detectmouseclick="t"/>
-                  <v:stroke color="#1f4d78" weight="12600" joinstyle="miter" endcap="flat"/>
-                </v:roundrect>
-                <v:roundrect id="shape_0" ID="圆角矩形 28" fillcolor="#ffc000" stroked="t" style="position:absolute;left:2347;top:3005;width:712;height:362">
-                  <v:textbox>
-                    <w:txbxContent>
-                      <w:p>
-                        <w:pPr>
-                          <w:jc w:val="left"/>
-                        </w:pPr>
-                        <w:r>
-                          <w:rPr>
-                            <w:sz w:val="14"/>
-                            <w:color w:val="000000"/>
-                          </w:rPr>
-                          <w:t>Clang</w:t>
-                        </w:r>
-                      </w:p>
-                    </w:txbxContent>
-                  </v:textbox>
-                  <w10:wrap type="square"/>
-                  <v:fill type="solid" color2="#003fff" o:detectmouseclick="t"/>
-                  <v:stroke color="#1f4d78" weight="12600" joinstyle="miter" endcap="flat"/>
-                </v:roundrect>
               </v:group>
             </w:pict>
           </mc:Fallback>
@@ -3038,6 +3291,7 @@
           <w:rPr>
             <w:webHidden/>
             <w:rStyle w:val="InternetLink"/>
+            <w:vanish/>
           </w:rPr>
           <w:t>http://www.aspectc.org</w:t>
         </w:r>
@@ -3152,6 +3406,7 @@
           <w:rPr>
             <w:webHidden/>
             <w:rStyle w:val="InternetLink"/>
+            <w:vanish/>
           </w:rPr>
           <w:t>http://www.aspectc.org/doc/ac-quickref.pdf</w:t>
         </w:r>
@@ -3668,31 +3923,31 @@
         <w:tblStyle w:val="5-10"/>
         <w:tblW w:w="8291" w:type="dxa"/>
         <w:jc w:val="left"/>
-        <w:tblInd w:w="-10" w:type="dxa"/>
+        <w:tblInd w:w="-15" w:type="dxa"/>
         <w:tblBorders/>
         <w:tblCellMar>
           <w:top w:w="0" w:type="dxa"/>
-          <w:left w:w="98" w:type="dxa"/>
+          <w:left w:w="93" w:type="dxa"/>
           <w:bottom w:w="0" w:type="dxa"/>
           <w:right w:w="108" w:type="dxa"/>
         </w:tblCellMar>
       </w:tblPr>
       <w:tblGrid>
-        <w:gridCol w:w="1729"/>
+        <w:gridCol w:w="1728"/>
         <w:gridCol w:w="1641"/>
         <w:gridCol w:w="1641"/>
         <w:gridCol w:w="1636"/>
-        <w:gridCol w:w="1644"/>
+        <w:gridCol w:w="1645"/>
       </w:tblGrid>
       <w:tr>
         <w:trPr/>
         <w:tc>
           <w:tcPr>
-            <w:tcW w:w="1729" w:type="dxa"/>
+            <w:tcW w:w="1728" w:type="dxa"/>
             <w:tcBorders/>
             <w:shd w:color="auto" w:fill="5B9BD5" w:themeFill="accent1" w:val="clear"/>
             <w:tcMar>
-              <w:left w:w="98" w:type="dxa"/>
+              <w:left w:w="93" w:type="dxa"/>
             </w:tcMar>
           </w:tcPr>
           <w:p>
@@ -3724,7 +3979,7 @@
             </w:tcBorders>
             <w:shd w:color="auto" w:fill="5B9BD5" w:themeFill="accent1" w:val="clear"/>
             <w:tcMar>
-              <w:left w:w="98" w:type="dxa"/>
+              <w:left w:w="93" w:type="dxa"/>
             </w:tcMar>
           </w:tcPr>
           <w:p>
@@ -3757,7 +4012,7 @@
             </w:tcBorders>
             <w:shd w:color="auto" w:fill="5B9BD5" w:themeFill="accent1" w:val="clear"/>
             <w:tcMar>
-              <w:left w:w="98" w:type="dxa"/>
+              <w:left w:w="93" w:type="dxa"/>
             </w:tcMar>
           </w:tcPr>
           <w:p>
@@ -3790,7 +4045,7 @@
             </w:tcBorders>
             <w:shd w:color="auto" w:fill="5B9BD5" w:themeFill="accent1" w:val="clear"/>
             <w:tcMar>
-              <w:left w:w="98" w:type="dxa"/>
+              <w:left w:w="93" w:type="dxa"/>
             </w:tcMar>
           </w:tcPr>
           <w:p>
@@ -3836,14 +4091,14 @@
         </w:tc>
         <w:tc>
           <w:tcPr>
-            <w:tcW w:w="1644" w:type="dxa"/>
+            <w:tcW w:w="1645" w:type="dxa"/>
             <w:tcBorders>
               <w:bottom w:val="nil"/>
               <w:insideH w:val="nil"/>
             </w:tcBorders>
             <w:shd w:color="auto" w:fill="5B9BD5" w:themeFill="accent1" w:val="clear"/>
             <w:tcMar>
-              <w:left w:w="98" w:type="dxa"/>
+              <w:left w:w="93" w:type="dxa"/>
             </w:tcMar>
           </w:tcPr>
           <w:p>
@@ -3892,14 +4147,14 @@
         <w:trPr/>
         <w:tc>
           <w:tcPr>
-            <w:tcW w:w="1729" w:type="dxa"/>
+            <w:tcW w:w="1728" w:type="dxa"/>
             <w:tcBorders>
               <w:right w:val="nil"/>
               <w:insideV w:val="nil"/>
             </w:tcBorders>
             <w:shd w:color="auto" w:fill="5B9BD5" w:themeFill="accent1" w:val="clear"/>
             <w:tcMar>
-              <w:left w:w="98" w:type="dxa"/>
+              <w:left w:w="93" w:type="dxa"/>
             </w:tcMar>
           </w:tcPr>
           <w:p>
@@ -3929,7 +4184,7 @@
             <w:tcBorders/>
             <w:shd w:color="auto" w:fill="BDD6EE" w:themeFill="accent1" w:themeFillTint="66" w:val="clear"/>
             <w:tcMar>
-              <w:left w:w="98" w:type="dxa"/>
+              <w:left w:w="93" w:type="dxa"/>
             </w:tcMar>
           </w:tcPr>
           <w:p>
@@ -3949,7 +4204,7 @@
             <w:tcBorders/>
             <w:shd w:color="auto" w:fill="BDD6EE" w:themeFill="accent1" w:themeFillTint="66" w:val="clear"/>
             <w:tcMar>
-              <w:left w:w="98" w:type="dxa"/>
+              <w:left w:w="93" w:type="dxa"/>
             </w:tcMar>
           </w:tcPr>
           <w:p>
@@ -3969,7 +4224,7 @@
             <w:tcBorders/>
             <w:shd w:color="auto" w:fill="BDD6EE" w:themeFill="accent1" w:themeFillTint="66" w:val="clear"/>
             <w:tcMar>
-              <w:left w:w="98" w:type="dxa"/>
+              <w:left w:w="93" w:type="dxa"/>
             </w:tcMar>
           </w:tcPr>
           <w:p>
@@ -3985,11 +4240,11 @@
         </w:tc>
         <w:tc>
           <w:tcPr>
-            <w:tcW w:w="1644" w:type="dxa"/>
+            <w:tcW w:w="1645" w:type="dxa"/>
             <w:tcBorders/>
             <w:shd w:color="auto" w:fill="BDD6EE" w:themeFill="accent1" w:themeFillTint="66" w:val="clear"/>
             <w:tcMar>
-              <w:left w:w="98" w:type="dxa"/>
+              <w:left w:w="93" w:type="dxa"/>
             </w:tcMar>
           </w:tcPr>
           <w:p>
@@ -4008,14 +4263,14 @@
         <w:trPr/>
         <w:tc>
           <w:tcPr>
-            <w:tcW w:w="1729" w:type="dxa"/>
+            <w:tcW w:w="1728" w:type="dxa"/>
             <w:tcBorders>
               <w:right w:val="nil"/>
               <w:insideV w:val="nil"/>
             </w:tcBorders>
             <w:shd w:color="auto" w:fill="5B9BD5" w:themeFill="accent1" w:val="clear"/>
             <w:tcMar>
-              <w:left w:w="98" w:type="dxa"/>
+              <w:left w:w="93" w:type="dxa"/>
             </w:tcMar>
           </w:tcPr>
           <w:p>
@@ -4045,7 +4300,7 @@
             <w:tcBorders/>
             <w:shd w:color="auto" w:fill="auto" w:val="clear"/>
             <w:tcMar>
-              <w:left w:w="98" w:type="dxa"/>
+              <w:left w:w="93" w:type="dxa"/>
             </w:tcMar>
           </w:tcPr>
           <w:p>
@@ -4065,7 +4320,7 @@
             <w:tcBorders/>
             <w:shd w:color="auto" w:fill="auto" w:val="clear"/>
             <w:tcMar>
-              <w:left w:w="98" w:type="dxa"/>
+              <w:left w:w="93" w:type="dxa"/>
             </w:tcMar>
           </w:tcPr>
           <w:p>
@@ -4085,7 +4340,7 @@
             <w:tcBorders/>
             <w:shd w:color="auto" w:fill="auto" w:val="clear"/>
             <w:tcMar>
-              <w:left w:w="98" w:type="dxa"/>
+              <w:left w:w="93" w:type="dxa"/>
             </w:tcMar>
           </w:tcPr>
           <w:p>
@@ -4101,11 +4356,11 @@
         </w:tc>
         <w:tc>
           <w:tcPr>
-            <w:tcW w:w="1644" w:type="dxa"/>
+            <w:tcW w:w="1645" w:type="dxa"/>
             <w:tcBorders/>
             <w:shd w:color="auto" w:fill="auto" w:val="clear"/>
             <w:tcMar>
-              <w:left w:w="98" w:type="dxa"/>
+              <w:left w:w="93" w:type="dxa"/>
             </w:tcMar>
           </w:tcPr>
           <w:p>
@@ -4124,14 +4379,14 @@
         <w:trPr/>
         <w:tc>
           <w:tcPr>
-            <w:tcW w:w="1729" w:type="dxa"/>
+            <w:tcW w:w="1728" w:type="dxa"/>
             <w:tcBorders>
               <w:right w:val="nil"/>
               <w:insideV w:val="nil"/>
             </w:tcBorders>
             <w:shd w:color="auto" w:fill="5B9BD5" w:themeFill="accent1" w:val="clear"/>
             <w:tcMar>
-              <w:left w:w="98" w:type="dxa"/>
+              <w:left w:w="93" w:type="dxa"/>
             </w:tcMar>
           </w:tcPr>
           <w:p>
@@ -4161,7 +4416,7 @@
             <w:tcBorders/>
             <w:shd w:color="auto" w:fill="BDD6EE" w:themeFill="accent1" w:themeFillTint="66" w:val="clear"/>
             <w:tcMar>
-              <w:left w:w="98" w:type="dxa"/>
+              <w:left w:w="93" w:type="dxa"/>
             </w:tcMar>
           </w:tcPr>
           <w:p>
@@ -4181,7 +4436,7 @@
             <w:tcBorders/>
             <w:shd w:color="auto" w:fill="BDD6EE" w:themeFill="accent1" w:themeFillTint="66" w:val="clear"/>
             <w:tcMar>
-              <w:left w:w="98" w:type="dxa"/>
+              <w:left w:w="93" w:type="dxa"/>
             </w:tcMar>
           </w:tcPr>
           <w:p>
@@ -4201,7 +4456,7 @@
             <w:tcBorders/>
             <w:shd w:color="auto" w:fill="BDD6EE" w:themeFill="accent1" w:themeFillTint="66" w:val="clear"/>
             <w:tcMar>
-              <w:left w:w="98" w:type="dxa"/>
+              <w:left w:w="93" w:type="dxa"/>
             </w:tcMar>
           </w:tcPr>
           <w:p>
@@ -4217,11 +4472,11 @@
         </w:tc>
         <w:tc>
           <w:tcPr>
-            <w:tcW w:w="1644" w:type="dxa"/>
+            <w:tcW w:w="1645" w:type="dxa"/>
             <w:tcBorders/>
             <w:shd w:color="auto" w:fill="BDD6EE" w:themeFill="accent1" w:themeFillTint="66" w:val="clear"/>
             <w:tcMar>
-              <w:left w:w="98" w:type="dxa"/>
+              <w:left w:w="93" w:type="dxa"/>
             </w:tcMar>
           </w:tcPr>
           <w:p>
@@ -4240,14 +4495,14 @@
         <w:trPr/>
         <w:tc>
           <w:tcPr>
-            <w:tcW w:w="1729" w:type="dxa"/>
+            <w:tcW w:w="1728" w:type="dxa"/>
             <w:tcBorders>
               <w:right w:val="nil"/>
               <w:insideV w:val="nil"/>
             </w:tcBorders>
             <w:shd w:color="auto" w:fill="5B9BD5" w:themeFill="accent1" w:val="clear"/>
             <w:tcMar>
-              <w:left w:w="98" w:type="dxa"/>
+              <w:left w:w="93" w:type="dxa"/>
             </w:tcMar>
           </w:tcPr>
           <w:p>
@@ -4277,7 +4532,7 @@
             <w:tcBorders/>
             <w:shd w:color="auto" w:fill="auto" w:val="clear"/>
             <w:tcMar>
-              <w:left w:w="98" w:type="dxa"/>
+              <w:left w:w="93" w:type="dxa"/>
             </w:tcMar>
           </w:tcPr>
           <w:p>
@@ -4297,7 +4552,7 @@
             <w:tcBorders/>
             <w:shd w:color="auto" w:fill="auto" w:val="clear"/>
             <w:tcMar>
-              <w:left w:w="98" w:type="dxa"/>
+              <w:left w:w="93" w:type="dxa"/>
             </w:tcMar>
           </w:tcPr>
           <w:p>
@@ -4317,7 +4572,7 @@
             <w:tcBorders/>
             <w:shd w:color="auto" w:fill="auto" w:val="clear"/>
             <w:tcMar>
-              <w:left w:w="98" w:type="dxa"/>
+              <w:left w:w="93" w:type="dxa"/>
             </w:tcMar>
           </w:tcPr>
           <w:p>
@@ -4333,11 +4588,11 @@
         </w:tc>
         <w:tc>
           <w:tcPr>
-            <w:tcW w:w="1644" w:type="dxa"/>
+            <w:tcW w:w="1645" w:type="dxa"/>
             <w:tcBorders/>
             <w:shd w:color="auto" w:fill="auto" w:val="clear"/>
             <w:tcMar>
-              <w:left w:w="98" w:type="dxa"/>
+              <w:left w:w="93" w:type="dxa"/>
             </w:tcMar>
           </w:tcPr>
           <w:p>
@@ -4356,14 +4611,14 @@
         <w:trPr/>
         <w:tc>
           <w:tcPr>
-            <w:tcW w:w="1729" w:type="dxa"/>
+            <w:tcW w:w="1728" w:type="dxa"/>
             <w:tcBorders>
               <w:right w:val="nil"/>
               <w:insideV w:val="nil"/>
             </w:tcBorders>
             <w:shd w:color="auto" w:fill="5B9BD5" w:themeFill="accent1" w:val="clear"/>
             <w:tcMar>
-              <w:left w:w="98" w:type="dxa"/>
+              <w:left w:w="93" w:type="dxa"/>
             </w:tcMar>
           </w:tcPr>
           <w:p>
@@ -4393,7 +4648,7 @@
             <w:tcBorders/>
             <w:shd w:color="auto" w:fill="BDD6EE" w:themeFill="accent1" w:themeFillTint="66" w:val="clear"/>
             <w:tcMar>
-              <w:left w:w="98" w:type="dxa"/>
+              <w:left w:w="93" w:type="dxa"/>
             </w:tcMar>
           </w:tcPr>
           <w:p>
@@ -4413,7 +4668,7 @@
             <w:tcBorders/>
             <w:shd w:color="auto" w:fill="BDD6EE" w:themeFill="accent1" w:themeFillTint="66" w:val="clear"/>
             <w:tcMar>
-              <w:left w:w="98" w:type="dxa"/>
+              <w:left w:w="93" w:type="dxa"/>
             </w:tcMar>
           </w:tcPr>
           <w:p>
@@ -4433,7 +4688,7 @@
             <w:tcBorders/>
             <w:shd w:color="auto" w:fill="BDD6EE" w:themeFill="accent1" w:themeFillTint="66" w:val="clear"/>
             <w:tcMar>
-              <w:left w:w="98" w:type="dxa"/>
+              <w:left w:w="93" w:type="dxa"/>
             </w:tcMar>
           </w:tcPr>
           <w:p>
@@ -4449,11 +4704,11 @@
         </w:tc>
         <w:tc>
           <w:tcPr>
-            <w:tcW w:w="1644" w:type="dxa"/>
+            <w:tcW w:w="1645" w:type="dxa"/>
             <w:tcBorders/>
             <w:shd w:color="auto" w:fill="BDD6EE" w:themeFill="accent1" w:themeFillTint="66" w:val="clear"/>
             <w:tcMar>
-              <w:left w:w="98" w:type="dxa"/>
+              <w:left w:w="93" w:type="dxa"/>
             </w:tcMar>
           </w:tcPr>
           <w:p>
@@ -4472,14 +4727,14 @@
         <w:trPr/>
         <w:tc>
           <w:tcPr>
-            <w:tcW w:w="1729" w:type="dxa"/>
+            <w:tcW w:w="1728" w:type="dxa"/>
             <w:tcBorders>
               <w:right w:val="nil"/>
               <w:insideV w:val="nil"/>
             </w:tcBorders>
             <w:shd w:color="auto" w:fill="5B9BD5" w:themeFill="accent1" w:val="clear"/>
             <w:tcMar>
-              <w:left w:w="98" w:type="dxa"/>
+              <w:left w:w="93" w:type="dxa"/>
             </w:tcMar>
           </w:tcPr>
           <w:p>
@@ -4509,7 +4764,7 @@
             <w:tcBorders/>
             <w:shd w:color="auto" w:fill="auto" w:val="clear"/>
             <w:tcMar>
-              <w:left w:w="98" w:type="dxa"/>
+              <w:left w:w="93" w:type="dxa"/>
             </w:tcMar>
           </w:tcPr>
           <w:p>
@@ -4529,7 +4784,7 @@
             <w:tcBorders/>
             <w:shd w:color="auto" w:fill="auto" w:val="clear"/>
             <w:tcMar>
-              <w:left w:w="98" w:type="dxa"/>
+              <w:left w:w="93" w:type="dxa"/>
             </w:tcMar>
           </w:tcPr>
           <w:p>
@@ -4549,7 +4804,7 @@
             <w:tcBorders/>
             <w:shd w:color="auto" w:fill="auto" w:val="clear"/>
             <w:tcMar>
-              <w:left w:w="98" w:type="dxa"/>
+              <w:left w:w="93" w:type="dxa"/>
             </w:tcMar>
           </w:tcPr>
           <w:p>
@@ -4565,11 +4820,11 @@
         </w:tc>
         <w:tc>
           <w:tcPr>
-            <w:tcW w:w="1644" w:type="dxa"/>
+            <w:tcW w:w="1645" w:type="dxa"/>
             <w:tcBorders/>
             <w:shd w:color="auto" w:fill="auto" w:val="clear"/>
             <w:tcMar>
-              <w:left w:w="98" w:type="dxa"/>
+              <w:left w:w="93" w:type="dxa"/>
             </w:tcMar>
           </w:tcPr>
           <w:p>
@@ -4618,6 +4873,7 @@
           <w:rPr>
             <w:webHidden/>
             <w:rStyle w:val="InternetLink"/>
+            <w:vanish/>
           </w:rPr>
           <w:t>http://aspectc.org/doc/ac-compilerman.pdf)</w:t>
         </w:r>
@@ -4670,11 +4926,17 @@
         <w:rPr>
           <w:sz w:val="24"/>
           <w:sz w:val="24"/>
-          <w:color w:val="00000A"/>
-        </w:rPr>
-      </w:pPr>
-      <w:r>
-        <w:rPr/>
+          <w:szCs w:val="24"/>
+          <w:rFonts w:ascii="Calibri" w:hAnsi="Calibri" w:eastAsia="宋体" w:cs=""/>
+          <w:color w:val="00000A"/>
+          <w:lang w:val="en-US" w:eastAsia="zh-CN" w:bidi="ar-SA"/>
+        </w:rPr>
+      </w:pPr>
+      <w:r>
+        <w:rPr>
+          <w:color w:val="00000A"/>
+          <w:sz w:val="24"/>
+        </w:rPr>
       </w:r>
       <w:r/>
     </w:p>
@@ -4966,11 +5228,17 @@
         <w:rPr>
           <w:sz w:val="24"/>
           <w:sz w:val="24"/>
-          <w:color w:val="00000A"/>
-        </w:rPr>
-      </w:pPr>
-      <w:r>
-        <w:rPr/>
+          <w:szCs w:val="24"/>
+          <w:rFonts w:ascii="Calibri" w:hAnsi="Calibri" w:eastAsia="宋体" w:cs=""/>
+          <w:color w:val="00000A"/>
+          <w:lang w:val="en-US" w:eastAsia="zh-CN" w:bidi="ar-SA"/>
+        </w:rPr>
+      </w:pPr>
+      <w:r>
+        <w:rPr>
+          <w:color w:val="00000A"/>
+          <w:sz w:val="24"/>
+        </w:rPr>
       </w:r>
       <w:r/>
     </w:p>
@@ -5067,18 +5335,18 @@
       <w:pPr>
         <w:pStyle w:val="Normal"/>
         <w:ind w:firstLine="360"/>
-      </w:pPr>
-      <w:r>
-        <w:rPr/>
-        <w:t>It do</w:t>
-      </w:r>
-      <w:r>
-        <w:rPr/>
-        <w:t>es</w:t>
-      </w:r>
-      <w:r>
-        <w:rPr/>
-        <w:t xml:space="preserve"> more work than we need because it counts execution times of every line. This will waste some time.</w:t>
+        <w:rPr>
+          <w:sz w:val="24"/>
+          <w:sz w:val="24"/>
+          <w:szCs w:val="24"/>
+          <w:rFonts w:ascii="Calibri" w:hAnsi="Calibri" w:eastAsia="宋体" w:cs=""/>
+          <w:color w:val="00000A"/>
+          <w:lang w:val="en-US" w:eastAsia="zh-CN" w:bidi="ar-SA"/>
+        </w:rPr>
+      </w:pPr>
+      <w:r>
+        <w:rPr/>
+        <w:t>It does more work than we need because it counts execution times of every line. This will waste some time.</w:t>
       </w:r>
       <w:r/>
     </w:p>
@@ -5105,11 +5373,17 @@
         <w:rPr>
           <w:sz w:val="24"/>
           <w:sz w:val="24"/>
-          <w:color w:val="00000A"/>
-        </w:rPr>
-      </w:pPr>
-      <w:r>
-        <w:rPr/>
+          <w:szCs w:val="24"/>
+          <w:rFonts w:ascii="Calibri" w:hAnsi="Calibri" w:eastAsia="宋体" w:cs=""/>
+          <w:color w:val="00000A"/>
+          <w:lang w:val="en-US" w:eastAsia="zh-CN" w:bidi="ar-SA"/>
+        </w:rPr>
+      </w:pPr>
+      <w:r>
+        <w:rPr>
+          <w:color w:val="00000A"/>
+          <w:sz w:val="24"/>
+        </w:rPr>
       </w:r>
       <w:r/>
     </w:p>
@@ -5117,15 +5391,30 @@
       <w:pPr>
         <w:pStyle w:val="Normal"/>
         <w:ind w:hanging="0"/>
-        <w:rPr>
-          <w:sz w:val="24"/>
-          <w:sz w:val="24"/>
-          <w:color w:val="00000A"/>
-        </w:rPr>
-      </w:pPr>
-      <w:r>
-        <w:rPr/>
-        <w:t>3.3 Case Study</w:t>
+      </w:pPr>
+      <w:r>
+        <w:rPr>
+          <w:rFonts w:eastAsia="宋体" w:cs="" w:cstheme="majorBidi" w:eastAsiaTheme="majorEastAsia" w:ascii="Calibri Light" w:hAnsi="Calibri Light"/>
+          <w:b/>
+          <w:bCs/>
+          <w:color w:val="00000A"/>
+          <w:sz w:val="32"/>
+          <w:szCs w:val="32"/>
+          <w:lang w:val="en-US" w:eastAsia="zh-CN" w:bidi="ar-SA"/>
+        </w:rPr>
+        <w:t xml:space="preserve">3.3 Case Study: </w:t>
+      </w:r>
+      <w:r>
+        <w:rPr>
+          <w:rFonts w:eastAsia="宋体" w:cs="" w:cstheme="majorBidi" w:eastAsiaTheme="majorEastAsia" w:ascii="Calibri Light" w:hAnsi="Calibri Light"/>
+          <w:b/>
+          <w:bCs/>
+          <w:color w:val="00000A"/>
+          <w:sz w:val="32"/>
+          <w:szCs w:val="32"/>
+          <w:lang w:val="en-US" w:eastAsia="zh-CN" w:bidi="ar-SA"/>
+        </w:rPr>
+        <w:t>CCTZ</w:t>
       </w:r>
       <w:r/>
     </w:p>
@@ -5136,11 +5425,17 @@
         <w:rPr>
           <w:sz w:val="24"/>
           <w:sz w:val="24"/>
-          <w:color w:val="00000A"/>
-        </w:rPr>
-      </w:pPr>
-      <w:r>
-        <w:rPr/>
+          <w:szCs w:val="24"/>
+          <w:rFonts w:ascii="Calibri" w:hAnsi="Calibri" w:eastAsia="宋体" w:cs=""/>
+          <w:color w:val="00000A"/>
+          <w:lang w:val="en-US" w:eastAsia="zh-CN" w:bidi="ar-SA"/>
+        </w:rPr>
+      </w:pPr>
+      <w:r>
+        <w:rPr>
+          <w:color w:val="00000A"/>
+          <w:sz w:val="24"/>
+        </w:rPr>
       </w:r>
       <w:r/>
     </w:p>
@@ -5190,7 +5485,9 @@
           <w:b/>
           <w:szCs w:val="44"/>
           <w:bCs/>
-          <w:color w:val="00000A"/>
+          <w:rFonts w:ascii="Calibri" w:hAnsi="Calibri" w:eastAsia="宋体" w:cs=""/>
+          <w:color w:val="00000A"/>
+          <w:lang w:val="en-US" w:eastAsia="zh-CN" w:bidi="ar-SA"/>
         </w:rPr>
       </w:pPr>
       <w:bookmarkStart w:id="13" w:name="_Toc450302230"/>
@@ -5215,7 +5512,228 @@
           <w:b/>
           <w:szCs w:val="44"/>
           <w:bCs/>
-          <w:color w:val="00000A"/>
+          <w:rFonts w:ascii="Calibri" w:hAnsi="Calibri" w:eastAsia="宋体" w:cs=""/>
+          <w:color w:val="00000A"/>
+          <w:lang w:val="en-US" w:eastAsia="zh-CN" w:bidi="ar-SA"/>
+        </w:rPr>
+      </w:pPr>
+      <w:r>
+        <w:rPr/>
+        <w:t>Gtest</w:t>
+      </w:r>
+      <w:r/>
+    </w:p>
+    <w:p>
+      <w:pPr>
+        <w:pStyle w:val="TextBody"/>
+      </w:pPr>
+      <w:r>
+        <w:rPr/>
+        <w:t xml:space="preserve">This sections gives a basic introduction of gtest which is necessary for the iut project. </w:t>
+      </w:r>
+      <w:r>
+        <w:rPr/>
+        <w:t>Details can be found in the official website.</w:t>
+      </w:r>
+      <w:r/>
+    </w:p>
+    <w:p>
+      <w:pPr>
+        <w:pStyle w:val="TextBody"/>
+        <w:rPr>
+          <w:sz w:val="24"/>
+          <w:sz w:val="24"/>
+          <w:szCs w:val="24"/>
+          <w:rFonts w:ascii="Calibri" w:hAnsi="Calibri" w:eastAsia="宋体" w:cs=""/>
+          <w:color w:val="00000A"/>
+          <w:lang w:val="en-US" w:eastAsia="zh-CN" w:bidi="ar-SA"/>
+        </w:rPr>
+      </w:pPr>
+      <w:r>
+        <w:rPr/>
+        <w:t>A gtest file is a .cpp file which has many tests. A standalone executable object file is generated after compilation. You can run it and it will show you the results of tests. Some options are helpful:</w:t>
+      </w:r>
+      <w:r/>
+    </w:p>
+    <w:p>
+      <w:pPr>
+        <w:pStyle w:val="TableContents"/>
+        <w:rPr>
+          <w:sz w:val="24"/>
+          <w:sz w:val="24"/>
+          <w:szCs w:val="24"/>
+          <w:rFonts w:ascii="Calibri" w:hAnsi="Calibri" w:eastAsia="宋体" w:cs=""/>
+          <w:color w:val="00000A"/>
+          <w:lang w:val="en-US" w:eastAsia="zh-CN" w:bidi="ar-SA"/>
+        </w:rPr>
+      </w:pPr>
+      <w:r>
+        <w:rPr/>
+        <w:t>--help</w:t>
+      </w:r>
+      <w:r/>
+    </w:p>
+    <w:p>
+      <w:pPr>
+        <w:pStyle w:val="TableContents"/>
+        <w:rPr>
+          <w:sz w:val="24"/>
+          <w:sz w:val="24"/>
+          <w:szCs w:val="24"/>
+          <w:rFonts w:ascii="Calibri" w:hAnsi="Calibri" w:eastAsia="宋体" w:cs=""/>
+          <w:color w:val="00000A"/>
+          <w:lang w:val="en-US" w:eastAsia="zh-CN" w:bidi="ar-SA"/>
+        </w:rPr>
+      </w:pPr>
+      <w:r>
+        <w:rPr/>
+        <w:tab/>
+        <w:t>Print the help</w:t>
+      </w:r>
+      <w:r/>
+    </w:p>
+    <w:p>
+      <w:pPr>
+        <w:pStyle w:val="TableContents"/>
+        <w:rPr>
+          <w:sz w:val="24"/>
+          <w:sz w:val="24"/>
+          <w:szCs w:val="24"/>
+          <w:rFonts w:ascii="Calibri" w:hAnsi="Calibri" w:eastAsia="宋体" w:cs=""/>
+          <w:color w:val="00000A"/>
+          <w:lang w:val="en-US" w:eastAsia="zh-CN" w:bidi="ar-SA"/>
+        </w:rPr>
+      </w:pPr>
+      <w:r>
+        <w:rPr/>
+      </w:r>
+      <w:r/>
+    </w:p>
+    <w:p>
+      <w:pPr>
+        <w:pStyle w:val="TableContents"/>
+        <w:rPr>
+          <w:sz w:val="24"/>
+          <w:sz w:val="24"/>
+          <w:szCs w:val="24"/>
+          <w:rFonts w:ascii="Calibri" w:hAnsi="Calibri" w:eastAsia="宋体" w:cs=""/>
+          <w:color w:val="00000A"/>
+          <w:lang w:val="en-US" w:eastAsia="zh-CN" w:bidi="ar-SA"/>
+        </w:rPr>
+      </w:pPr>
+      <w:r>
+        <w:rPr/>
+        <w:t>--gtest_list_tests</w:t>
+      </w:r>
+      <w:r/>
+    </w:p>
+    <w:p>
+      <w:pPr>
+        <w:pStyle w:val="TableContents"/>
+        <w:rPr>
+          <w:sz w:val="24"/>
+          <w:sz w:val="24"/>
+          <w:szCs w:val="24"/>
+          <w:rFonts w:ascii="Calibri" w:hAnsi="Calibri" w:eastAsia="宋体" w:cs=""/>
+          <w:color w:val="00000A"/>
+          <w:lang w:val="en-US" w:eastAsia="zh-CN" w:bidi="ar-SA"/>
+        </w:rPr>
+      </w:pPr>
+      <w:r>
+        <w:rPr/>
+        <w:tab/>
+        <w:t>List the names of all tests instead of running them. The name of TEST(Foo, Bar) is "Foo.Bar".</w:t>
+      </w:r>
+      <w:r/>
+    </w:p>
+    <w:p>
+      <w:pPr>
+        <w:pStyle w:val="TableContents"/>
+        <w:rPr>
+          <w:sz w:val="24"/>
+          <w:sz w:val="24"/>
+          <w:szCs w:val="24"/>
+          <w:rFonts w:ascii="Calibri" w:hAnsi="Calibri" w:eastAsia="宋体" w:cs=""/>
+          <w:color w:val="00000A"/>
+          <w:lang w:val="en-US" w:eastAsia="zh-CN" w:bidi="ar-SA"/>
+        </w:rPr>
+      </w:pPr>
+      <w:r>
+        <w:rPr/>
+      </w:r>
+      <w:r/>
+    </w:p>
+    <w:p>
+      <w:pPr>
+        <w:pStyle w:val="TableContents"/>
+        <w:rPr>
+          <w:sz w:val="24"/>
+          <w:sz w:val="24"/>
+          <w:szCs w:val="24"/>
+          <w:rFonts w:ascii="Calibri" w:hAnsi="Calibri" w:eastAsia="宋体" w:cs=""/>
+          <w:color w:val="00000A"/>
+          <w:lang w:val="en-US" w:eastAsia="zh-CN" w:bidi="ar-SA"/>
+        </w:rPr>
+      </w:pPr>
+      <w:r>
+        <w:rPr/>
+        <w:t>--gtest_filter=POSTIVE_PATTERNS[-NEGATIVE_PATTERNS]</w:t>
+      </w:r>
+      <w:r/>
+    </w:p>
+    <w:p>
+      <w:pPr>
+        <w:pStyle w:val="TableContents"/>
+        <w:rPr>
+          <w:sz w:val="24"/>
+          <w:sz w:val="24"/>
+          <w:szCs w:val="24"/>
+          <w:rFonts w:ascii="Calibri" w:hAnsi="Calibri" w:eastAsia="宋体" w:cs=""/>
+          <w:color w:val="00000A"/>
+          <w:lang w:val="en-US" w:eastAsia="zh-CN" w:bidi="ar-SA"/>
+        </w:rPr>
+      </w:pPr>
+      <w:r>
+        <w:rPr/>
+        <w:tab/>
+        <w:t>Run only the tests whose name matches one of the positive patterns but none of the negative patterns. '?' matches any single character; '*' matches any substring; ':' separates two patterns.</w:t>
+      </w:r>
+      <w:r/>
+    </w:p>
+    <w:p>
+      <w:pPr>
+        <w:pStyle w:val="TextBody"/>
+        <w:rPr>
+          <w:sz w:val="24"/>
+          <w:sz w:val="24"/>
+          <w:szCs w:val="24"/>
+          <w:rFonts w:ascii="Calibri" w:hAnsi="Calibri" w:eastAsia="宋体" w:cs=""/>
+          <w:color w:val="00000A"/>
+          <w:lang w:val="en-US" w:eastAsia="zh-CN" w:bidi="ar-SA"/>
+        </w:rPr>
+      </w:pPr>
+      <w:r>
+        <w:rPr/>
+      </w:r>
+      <w:r/>
+    </w:p>
+    <w:p>
+      <w:pPr>
+        <w:pStyle w:val="Heading1"/>
+        <w:numPr>
+          <w:ilvl w:val="0"/>
+          <w:numId w:val="1"/>
+        </w:numPr>
+        <w:rPr>
+          <w:sz w:val="44"/>
+          <w:b/>
+          <w:sz w:val="44"/>
+          <w:b/>
+          <w:szCs w:val="44"/>
+          <w:bCs/>
+          <w:rFonts w:ascii="Calibri" w:hAnsi="Calibri" w:eastAsia="宋体" w:cs=""/>
+          <w:color w:val="00000A"/>
+          <w:lang w:val="en-US" w:eastAsia="zh-CN" w:bidi="ar-SA"/>
         </w:rPr>
       </w:pPr>
       <w:r>
@@ -5229,19 +5747,19 @@
         <w:tblStyle w:val="a6"/>
         <w:tblW w:w="7864" w:type="dxa"/>
         <w:jc w:val="left"/>
-        <w:tblInd w:w="432" w:type="dxa"/>
+        <w:tblInd w:w="427" w:type="dxa"/>
         <w:tblBorders/>
         <w:tblCellMar>
           <w:top w:w="0" w:type="dxa"/>
-          <w:left w:w="108" w:type="dxa"/>
+          <w:left w:w="103" w:type="dxa"/>
           <w:bottom w:w="0" w:type="dxa"/>
           <w:right w:w="108" w:type="dxa"/>
         </w:tblCellMar>
       </w:tblPr>
       <w:tblGrid>
-        <w:gridCol w:w="1830"/>
-        <w:gridCol w:w="1700"/>
-        <w:gridCol w:w="4334"/>
+        <w:gridCol w:w="1829"/>
+        <w:gridCol w:w="1699"/>
+        <w:gridCol w:w="4336"/>
       </w:tblGrid>
       <w:tr>
         <w:trPr>
@@ -5249,11 +5767,11 @@
         </w:trPr>
         <w:tc>
           <w:tcPr>
-            <w:tcW w:w="1830" w:type="dxa"/>
+            <w:tcW w:w="1829" w:type="dxa"/>
             <w:tcBorders/>
             <w:shd w:fill="auto" w:val="clear"/>
             <w:tcMar>
-              <w:left w:w="108" w:type="dxa"/>
+              <w:left w:w="103" w:type="dxa"/>
             </w:tcMar>
           </w:tcPr>
           <w:p>
@@ -5261,8 +5779,23 @@
               <w:pStyle w:val="Heading1"/>
               <w:keepNext/>
               <w:keepLines/>
+              <w:numPr>
+                <w:ilvl w:val="0"/>
+                <w:numId w:val="0"/>
+              </w:numPr>
               <w:spacing w:lineRule="auto" w:line="576" w:before="340" w:after="330"/>
               <w:outlineLvl w:val="0"/>
+              <w:rPr>
+                <w:sz w:val="44"/>
+                <w:b/>
+                <w:sz w:val="44"/>
+                <w:b/>
+                <w:szCs w:val="44"/>
+                <w:bCs/>
+                <w:rFonts w:ascii="Calibri" w:hAnsi="Calibri" w:eastAsia="宋体" w:cs=""/>
+                <w:color w:val="00000A"/>
+                <w:lang w:val="en-US" w:eastAsia="zh-CN" w:bidi="ar-SA"/>
+              </w:rPr>
             </w:pPr>
             <w:r>
               <w:rPr/>
@@ -5273,11 +5806,11 @@
         </w:tc>
         <w:tc>
           <w:tcPr>
-            <w:tcW w:w="1700" w:type="dxa"/>
+            <w:tcW w:w="1699" w:type="dxa"/>
             <w:tcBorders/>
             <w:shd w:fill="auto" w:val="clear"/>
             <w:tcMar>
-              <w:left w:w="108" w:type="dxa"/>
+              <w:left w:w="103" w:type="dxa"/>
             </w:tcMar>
           </w:tcPr>
           <w:p>
@@ -5285,8 +5818,23 @@
               <w:pStyle w:val="Heading1"/>
               <w:keepNext/>
               <w:keepLines/>
+              <w:numPr>
+                <w:ilvl w:val="0"/>
+                <w:numId w:val="0"/>
+              </w:numPr>
               <w:spacing w:lineRule="auto" w:line="576" w:before="340" w:after="330"/>
               <w:outlineLvl w:val="0"/>
+              <w:rPr>
+                <w:sz w:val="44"/>
+                <w:b/>
+                <w:sz w:val="44"/>
+                <w:b/>
+                <w:szCs w:val="44"/>
+                <w:bCs/>
+                <w:rFonts w:ascii="Calibri" w:hAnsi="Calibri" w:eastAsia="宋体" w:cs=""/>
+                <w:color w:val="00000A"/>
+                <w:lang w:val="en-US" w:eastAsia="zh-CN" w:bidi="ar-SA"/>
+              </w:rPr>
             </w:pPr>
             <w:r>
               <w:rPr/>
@@ -5297,11 +5845,11 @@
         </w:tc>
         <w:tc>
           <w:tcPr>
-            <w:tcW w:w="4334" w:type="dxa"/>
+            <w:tcW w:w="4336" w:type="dxa"/>
             <w:tcBorders/>
             <w:shd w:fill="auto" w:val="clear"/>
             <w:tcMar>
-              <w:left w:w="108" w:type="dxa"/>
+              <w:left w:w="103" w:type="dxa"/>
             </w:tcMar>
           </w:tcPr>
           <w:p>
@@ -5309,8 +5857,23 @@
               <w:pStyle w:val="Heading1"/>
               <w:keepNext/>
               <w:keepLines/>
+              <w:numPr>
+                <w:ilvl w:val="0"/>
+                <w:numId w:val="0"/>
+              </w:numPr>
               <w:spacing w:lineRule="auto" w:line="576" w:before="340" w:after="330"/>
               <w:outlineLvl w:val="0"/>
+              <w:rPr>
+                <w:sz w:val="44"/>
+                <w:b/>
+                <w:sz w:val="44"/>
+                <w:b/>
+                <w:szCs w:val="44"/>
+                <w:bCs/>
+                <w:rFonts w:ascii="Calibri" w:hAnsi="Calibri" w:eastAsia="宋体" w:cs=""/>
+                <w:color w:val="00000A"/>
+                <w:lang w:val="en-US" w:eastAsia="zh-CN" w:bidi="ar-SA"/>
+              </w:rPr>
             </w:pPr>
             <w:r>
               <w:rPr/>
@@ -5326,11 +5889,11 @@
         </w:trPr>
         <w:tc>
           <w:tcPr>
-            <w:tcW w:w="1830" w:type="dxa"/>
+            <w:tcW w:w="1829" w:type="dxa"/>
             <w:tcBorders/>
             <w:shd w:fill="auto" w:val="clear"/>
             <w:tcMar>
-              <w:left w:w="108" w:type="dxa"/>
+              <w:left w:w="103" w:type="dxa"/>
             </w:tcMar>
           </w:tcPr>
           <w:p>
@@ -5338,6 +5901,10 @@
               <w:pStyle w:val="Heading1"/>
               <w:keepNext/>
               <w:keepLines/>
+              <w:numPr>
+                <w:ilvl w:val="0"/>
+                <w:numId w:val="0"/>
+              </w:numPr>
               <w:spacing w:lineRule="auto" w:line="576" w:before="340" w:after="330"/>
               <w:outlineLvl w:val="0"/>
               <w:rPr>
@@ -5359,11 +5926,11 @@
         </w:tc>
         <w:tc>
           <w:tcPr>
-            <w:tcW w:w="1700" w:type="dxa"/>
+            <w:tcW w:w="1699" w:type="dxa"/>
             <w:tcBorders/>
             <w:shd w:fill="auto" w:val="clear"/>
             <w:tcMar>
-              <w:left w:w="108" w:type="dxa"/>
+              <w:left w:w="103" w:type="dxa"/>
             </w:tcMar>
           </w:tcPr>
           <w:p>
@@ -5390,11 +5957,11 @@
         </w:tc>
         <w:tc>
           <w:tcPr>
-            <w:tcW w:w="4334" w:type="dxa"/>
+            <w:tcW w:w="4336" w:type="dxa"/>
             <w:tcBorders/>
             <w:shd w:fill="auto" w:val="clear"/>
             <w:tcMar>
-              <w:left w:w="108" w:type="dxa"/>
+              <w:left w:w="103" w:type="dxa"/>
             </w:tcMar>
           </w:tcPr>
           <w:p>
@@ -5402,6 +5969,10 @@
               <w:pStyle w:val="Heading1"/>
               <w:keepNext/>
               <w:keepLines/>
+              <w:numPr>
+                <w:ilvl w:val="0"/>
+                <w:numId w:val="0"/>
+              </w:numPr>
               <w:spacing w:lineRule="auto" w:line="576" w:before="340" w:after="330"/>
               <w:outlineLvl w:val="0"/>
               <w:rPr>
@@ -5428,11 +5999,11 @@
         </w:trPr>
         <w:tc>
           <w:tcPr>
-            <w:tcW w:w="1830" w:type="dxa"/>
+            <w:tcW w:w="1829" w:type="dxa"/>
             <w:tcBorders/>
             <w:shd w:fill="auto" w:val="clear"/>
             <w:tcMar>
-              <w:left w:w="108" w:type="dxa"/>
+              <w:left w:w="103" w:type="dxa"/>
             </w:tcMar>
           </w:tcPr>
           <w:p>
@@ -5440,6 +6011,10 @@
               <w:pStyle w:val="Heading1"/>
               <w:keepNext/>
               <w:keepLines/>
+              <w:numPr>
+                <w:ilvl w:val="0"/>
+                <w:numId w:val="0"/>
+              </w:numPr>
               <w:spacing w:lineRule="auto" w:line="576" w:before="340" w:after="330"/>
               <w:outlineLvl w:val="0"/>
               <w:rPr>
@@ -5461,11 +6036,11 @@
         </w:tc>
         <w:tc>
           <w:tcPr>
-            <w:tcW w:w="1700" w:type="dxa"/>
+            <w:tcW w:w="1699" w:type="dxa"/>
             <w:tcBorders/>
             <w:shd w:fill="auto" w:val="clear"/>
             <w:tcMar>
-              <w:left w:w="108" w:type="dxa"/>
+              <w:left w:w="103" w:type="dxa"/>
             </w:tcMar>
           </w:tcPr>
           <w:p>
@@ -5492,11 +6067,11 @@
         </w:tc>
         <w:tc>
           <w:tcPr>
-            <w:tcW w:w="4334" w:type="dxa"/>
+            <w:tcW w:w="4336" w:type="dxa"/>
             <w:tcBorders/>
             <w:shd w:fill="auto" w:val="clear"/>
             <w:tcMar>
-              <w:left w:w="108" w:type="dxa"/>
+              <w:left w:w="103" w:type="dxa"/>
             </w:tcMar>
           </w:tcPr>
           <w:p>
@@ -5504,6 +6079,10 @@
               <w:pStyle w:val="Heading1"/>
               <w:keepNext/>
               <w:keepLines/>
+              <w:numPr>
+                <w:ilvl w:val="0"/>
+                <w:numId w:val="0"/>
+              </w:numPr>
               <w:spacing w:lineRule="auto" w:line="576" w:before="340" w:after="330"/>
               <w:outlineLvl w:val="0"/>
               <w:rPr>
@@ -5536,11 +6115,19 @@
           <w:b/>
           <w:szCs w:val="44"/>
           <w:bCs/>
-          <w:color w:val="00000A"/>
-        </w:rPr>
-      </w:pPr>
-      <w:r>
-        <w:rPr/>
+          <w:rFonts w:ascii="Calibri" w:hAnsi="Calibri" w:eastAsia="宋体" w:cs=""/>
+          <w:color w:val="00000A"/>
+          <w:lang w:val="en-US" w:eastAsia="zh-CN" w:bidi="ar-SA"/>
+        </w:rPr>
+      </w:pPr>
+      <w:r>
+        <w:rPr>
+          <w:b/>
+          <w:bCs/>
+          <w:color w:val="00000A"/>
+          <w:sz w:val="44"/>
+          <w:szCs w:val="44"/>
+        </w:rPr>
       </w:r>
       <w:r/>
     </w:p>
@@ -5556,7 +6143,9 @@
           <w:b/>
           <w:szCs w:val="44"/>
           <w:bCs/>
-          <w:color w:val="00000A"/>
+          <w:rFonts w:ascii="Calibri" w:hAnsi="Calibri" w:eastAsia="宋体" w:cs=""/>
+          <w:color w:val="00000A"/>
+          <w:lang w:val="en-US" w:eastAsia="zh-CN" w:bidi="ar-SA"/>
         </w:rPr>
       </w:pPr>
       <w:r>
@@ -6481,7 +7070,7 @@
     <w:pPr>
       <w:keepNext/>
       <w:keepLines/>
-      <w:spacing w:lineRule="auto" w:line="410" w:before="260" w:after="260"/>
+      <w:spacing w:lineRule="auto" w:line="408" w:before="260" w:after="260"/>
       <w:outlineLvl w:val="1"/>
     </w:pPr>
     <w:rPr>
@@ -6502,7 +7091,7 @@
     <w:pPr>
       <w:keepNext/>
       <w:keepLines/>
-      <w:spacing w:lineRule="auto" w:line="410" w:before="260" w:after="260"/>
+      <w:spacing w:lineRule="auto" w:line="408" w:before="260" w:after="260"/>
       <w:outlineLvl w:val="2"/>
     </w:pPr>
     <w:rPr>
@@ -6565,7 +7154,7 @@
     <w:pPr>
       <w:keepNext/>
       <w:keepLines/>
-      <w:spacing w:lineRule="auto" w:line="314" w:before="240" w:after="64"/>
+      <w:spacing w:lineRule="auto" w:line="312" w:before="240" w:after="64"/>
       <w:outlineLvl w:val="5"/>
     </w:pPr>
     <w:rPr>
@@ -6585,7 +7174,7 @@
     <w:pPr>
       <w:keepNext/>
       <w:keepLines/>
-      <w:spacing w:lineRule="auto" w:line="314" w:before="240" w:after="64"/>
+      <w:spacing w:lineRule="auto" w:line="312" w:before="240" w:after="64"/>
       <w:outlineLvl w:val="6"/>
     </w:pPr>
     <w:rPr>
@@ -6604,7 +7193,7 @@
     <w:pPr>
       <w:keepNext/>
       <w:keepLines/>
-      <w:spacing w:lineRule="auto" w:line="314" w:before="240" w:after="64"/>
+      <w:spacing w:lineRule="auto" w:line="312" w:before="240" w:after="64"/>
       <w:outlineLvl w:val="7"/>
     </w:pPr>
     <w:rPr>
@@ -6622,7 +7211,7 @@
     <w:pPr>
       <w:keepNext/>
       <w:keepLines/>
-      <w:spacing w:lineRule="auto" w:line="314" w:before="240" w:after="64"/>
+      <w:spacing w:lineRule="auto" w:line="312" w:before="240" w:after="64"/>
       <w:outlineLvl w:val="8"/>
     </w:pPr>
     <w:rPr>
@@ -6885,7 +7474,7 @@
     <w:pPr>
       <w:widowControl/>
       <w:suppressAutoHyphens w:val="false"/>
-      <w:spacing w:lineRule="auto" w:line="256" w:before="240" w:after="0"/>
+      <w:spacing w:lineRule="auto" w:line="254" w:before="240" w:after="0"/>
       <w:jc w:val="left"/>
     </w:pPr>
     <w:rPr>
@@ -6952,6 +7541,36 @@
       <w:rFonts w:ascii="Times New Roman" w:hAnsi="Times New Roman" w:cs="Times New Roman"/>
       <w:color w:val="00000A"/>
     </w:rPr>
+  </w:style>
+  <w:style w:type="paragraph" w:styleId="Quotations">
+    <w:name w:val="Quotations"/>
+    <w:basedOn w:val="Normal"/>
+    <w:pPr/>
+    <w:rPr/>
+  </w:style>
+  <w:style w:type="paragraph" w:styleId="Title">
+    <w:name w:val="Title"/>
+    <w:basedOn w:val="Heading"/>
+    <w:pPr/>
+    <w:rPr/>
+  </w:style>
+  <w:style w:type="paragraph" w:styleId="Subtitle">
+    <w:name w:val="Subtitle"/>
+    <w:basedOn w:val="Heading"/>
+    <w:pPr/>
+    <w:rPr/>
+  </w:style>
+  <w:style w:type="paragraph" w:styleId="TableContents">
+    <w:name w:val="Table Contents"/>
+    <w:basedOn w:val="Normal"/>
+    <w:pPr/>
+    <w:rPr/>
+  </w:style>
+  <w:style w:type="paragraph" w:styleId="TableHeading">
+    <w:name w:val="Table Heading"/>
+    <w:basedOn w:val="TableContents"/>
+    <w:pPr/>
+    <w:rPr/>
   </w:style>
   <w:style w:type="numbering" w:styleId="NoList" w:default="1">
     <w:name w:val="No List"/>

</xml_diff>